<commit_message>
modificating EN output and input limitation data
</commit_message>
<xml_diff>
--- a/docs/external/ПЗ по входным и выходным данным и ограничениям.docx
+++ b/docs/external/ПЗ по входным и выходным данным и ограничениям.docx
@@ -1,6 +1,6 @@
 
 <file path=word/document.xml><?xml version="1.0" encoding="utf-8"?>
-<w:document xmlns:wpc="http://schemas.microsoft.com/office/word/2010/wordprocessingCanvas" xmlns:mc="http://schemas.openxmlformats.org/markup-compatibility/2006" xmlns:o="urn:schemas-microsoft-com:office:office" xmlns:r="http://schemas.openxmlformats.org/officeDocument/2006/relationships" xmlns:m="http://schemas.openxmlformats.org/officeDocument/2006/math" xmlns:v="urn:schemas-microsoft-com:vml" xmlns:wp14="http://schemas.microsoft.com/office/word/2010/wordprocessingDrawing" xmlns:wp="http://schemas.openxmlformats.org/drawingml/2006/wordprocessingDrawing" xmlns:w10="urn:schemas-microsoft-com:office:word" xmlns:w="http://schemas.openxmlformats.org/wordprocessingml/2006/main" xmlns:w14="http://schemas.microsoft.com/office/word/2010/wordml" xmlns:w15="http://schemas.microsoft.com/office/word/2012/wordml" xmlns:wpg="http://schemas.microsoft.com/office/word/2010/wordprocessingGroup" xmlns:wpi="http://schemas.microsoft.com/office/word/2010/wordprocessingInk" xmlns:wne="http://schemas.microsoft.com/office/word/2006/wordml" xmlns:wps="http://schemas.microsoft.com/office/word/2010/wordprocessingShape" mc:Ignorable="w14 w15 wp14">
+<w:document xmlns:ve="http://schemas.openxmlformats.org/markup-compatibility/2006" xmlns:o="urn:schemas-microsoft-com:office:office" xmlns:r="http://schemas.openxmlformats.org/officeDocument/2006/relationships" xmlns:m="http://schemas.openxmlformats.org/officeDocument/2006/math" xmlns:v="urn:schemas-microsoft-com:vml" xmlns:wp="http://schemas.openxmlformats.org/drawingml/2006/wordprocessingDrawing" xmlns:w10="urn:schemas-microsoft-com:office:word" xmlns:w="http://schemas.openxmlformats.org/wordprocessingml/2006/main" xmlns:wne="http://schemas.microsoft.com/office/word/2006/wordml">
   <w:body>
     <w:p>
       <w:pPr>
@@ -99,7 +99,6 @@
         </w:rPr>
         <w:t>.</w:t>
       </w:r>
-      <w:proofErr w:type="spellStart"/>
       <w:r>
         <w:rPr>
           <w:rFonts w:ascii="Times New Roman" w:hAnsi="Times New Roman" w:cs="Times New Roman"/>
@@ -108,7 +107,6 @@
         </w:rPr>
         <w:t>png</w:t>
       </w:r>
-      <w:proofErr w:type="spellEnd"/>
       <w:r>
         <w:rPr>
           <w:rFonts w:ascii="Times New Roman" w:hAnsi="Times New Roman" w:cs="Times New Roman"/>
@@ -117,15 +115,6 @@
           <w:lang w:val="ru-RU"/>
         </w:rPr>
         <w:t>”</w:t>
-      </w:r>
-      <w:r>
-        <w:rPr>
-          <w:rFonts w:ascii="Times New Roman" w:hAnsi="Times New Roman" w:cs="Times New Roman"/>
-          <w:sz w:val="26"/>
-          <w:szCs w:val="26"/>
-          <w:lang w:val="ru-RU"/>
-        </w:rPr>
-        <w:t xml:space="preserve"> </w:t>
       </w:r>
       <w:r>
         <w:rPr>
@@ -246,7 +235,6 @@
         </w:rPr>
         <w:t xml:space="preserve">Значение метрики </w:t>
       </w:r>
-      <w:proofErr w:type="spellStart"/>
       <w:r>
         <w:rPr>
           <w:rFonts w:ascii="Times New Roman" w:hAnsi="Times New Roman"/>
@@ -256,7 +244,6 @@
         </w:rPr>
         <w:t>mAP</w:t>
       </w:r>
-      <w:proofErr w:type="spellEnd"/>
       <w:r>
         <w:rPr>
           <w:rStyle w:val="a8"/>
@@ -265,39 +252,17 @@
           <w:szCs w:val="26"/>
           <w:shd w:val="clear" w:color="auto" w:fill="FFFFFF"/>
         </w:rPr>
-        <w:footnoteReference w:id="1"/>
-      </w:r>
-      <w:r>
-        <w:rPr>
-          <w:rFonts w:ascii="Times New Roman" w:hAnsi="Times New Roman"/>
-          <w:sz w:val="26"/>
-          <w:szCs w:val="26"/>
-          <w:shd w:val="clear" w:color="auto" w:fill="FFFFFF"/>
-          <w:lang w:val="ru-RU"/>
-        </w:rPr>
-        <w:t xml:space="preserve"> должно быть не менее 0.8. Количество ошибок </w:t>
-      </w:r>
-      <w:proofErr w:type="spellStart"/>
-      <w:r>
-        <w:rPr>
-          <w:rFonts w:ascii="Times New Roman" w:hAnsi="Times New Roman"/>
-          <w:sz w:val="26"/>
-          <w:szCs w:val="26"/>
-          <w:shd w:val="clear" w:color="auto" w:fill="FFFFFF"/>
-          <w:lang w:val="ru-RU"/>
-        </w:rPr>
-        <w:t>детекции</w:t>
-      </w:r>
-      <w:proofErr w:type="spellEnd"/>
-      <w:r>
-        <w:rPr>
-          <w:rFonts w:ascii="Times New Roman" w:hAnsi="Times New Roman"/>
-          <w:sz w:val="26"/>
-          <w:szCs w:val="26"/>
-          <w:shd w:val="clear" w:color="auto" w:fill="FFFFFF"/>
-          <w:lang w:val="ru-RU"/>
-        </w:rPr>
-        <w:t xml:space="preserve"> должно составлять не более 1% от общего количества изображений.</w:t>
+        <w:footnoteReference w:id="2"/>
+      </w:r>
+      <w:r>
+        <w:rPr>
+          <w:rFonts w:ascii="Times New Roman" w:hAnsi="Times New Roman"/>
+          <w:sz w:val="26"/>
+          <w:szCs w:val="26"/>
+          <w:shd w:val="clear" w:color="auto" w:fill="FFFFFF"/>
+          <w:lang w:val="ru-RU"/>
+        </w:rPr>
+        <w:t xml:space="preserve"> должно быть не менее 0.8. Количество ошибок детекции должно составлять не более 1% от общего количества изображений.</w:t>
       </w:r>
       <w:r>
         <w:rPr>
@@ -318,9 +283,8 @@
           <w:shd w:val="clear" w:color="auto" w:fill="FFFFFF"/>
           <w:lang w:val="ru-RU"/>
         </w:rPr>
-        <w:t xml:space="preserve">Под ошибками </w:t>
-      </w:r>
-      <w:proofErr w:type="spellStart"/>
+        <w:t xml:space="preserve">Под ошибками детекции понимается определение такой области на изображении, для которой значение параметра </w:t>
+      </w:r>
       <w:r>
         <w:rPr>
           <w:rFonts w:ascii="Times New Roman" w:hAnsi="Times New Roman"/>
@@ -328,21 +292,19 @@
           <w:sz w:val="26"/>
           <w:szCs w:val="26"/>
           <w:shd w:val="clear" w:color="auto" w:fill="FFFFFF"/>
-          <w:lang w:val="ru-RU"/>
-        </w:rPr>
-        <w:t>детекции</w:t>
-      </w:r>
-      <w:proofErr w:type="spellEnd"/>
-      <w:r>
-        <w:rPr>
+        </w:rPr>
+        <w:t>IOU</w:t>
+      </w:r>
+      <w:r>
+        <w:rPr>
+          <w:rStyle w:val="a8"/>
           <w:rFonts w:ascii="Times New Roman" w:hAnsi="Times New Roman"/>
           <w:color w:val="000000"/>
           <w:sz w:val="26"/>
           <w:szCs w:val="26"/>
           <w:shd w:val="clear" w:color="auto" w:fill="FFFFFF"/>
-          <w:lang w:val="ru-RU"/>
-        </w:rPr>
-        <w:t xml:space="preserve"> понимается определение такой области на изображении, для которой значение параметра </w:t>
+        </w:rPr>
+        <w:footnoteReference w:id="3"/>
       </w:r>
       <w:r>
         <w:rPr>
@@ -351,8 +313,19 @@
           <w:sz w:val="26"/>
           <w:szCs w:val="26"/>
           <w:shd w:val="clear" w:color="auto" w:fill="FFFFFF"/>
-        </w:rPr>
-        <w:t>IOU</w:t>
+          <w:lang w:val="ru-RU"/>
+        </w:rPr>
+        <w:t xml:space="preserve"> относительно </w:t>
+      </w:r>
+      <w:r>
+        <w:rPr>
+          <w:rFonts w:ascii="Times New Roman" w:hAnsi="Times New Roman"/>
+          <w:color w:val="000000"/>
+          <w:sz w:val="26"/>
+          <w:szCs w:val="26"/>
+          <w:shd w:val="clear" w:color="auto" w:fill="FFFFFF"/>
+        </w:rPr>
+        <w:t>groundtruth</w:t>
       </w:r>
       <w:r>
         <w:rPr>
@@ -363,7 +336,7 @@
           <w:szCs w:val="26"/>
           <w:shd w:val="clear" w:color="auto" w:fill="FFFFFF"/>
         </w:rPr>
-        <w:footnoteReference w:id="2"/>
+        <w:footnoteReference w:id="4"/>
       </w:r>
       <w:r>
         <w:rPr>
@@ -372,93 +345,8 @@
           <w:sz w:val="26"/>
           <w:szCs w:val="26"/>
           <w:shd w:val="clear" w:color="auto" w:fill="FFFFFF"/>
-          <w:lang w:val="ru-RU"/>
-        </w:rPr>
-        <w:t xml:space="preserve"> относительно </w:t>
-      </w:r>
-      <w:r>
-        <w:rPr>
-          <w:rFonts w:ascii="Times New Roman" w:hAnsi="Times New Roman"/>
-          <w:color w:val="000000"/>
-          <w:sz w:val="26"/>
-          <w:szCs w:val="26"/>
-          <w:shd w:val="clear" w:color="auto" w:fill="FFFFFF"/>
-        </w:rPr>
-        <w:t>ground</w:t>
-      </w:r>
-      <w:r>
-        <w:rPr>
-          <w:rFonts w:ascii="Times New Roman" w:hAnsi="Times New Roman"/>
-          <w:color w:val="000000"/>
-          <w:sz w:val="26"/>
-          <w:szCs w:val="26"/>
-          <w:shd w:val="clear" w:color="auto" w:fill="FFFFFF"/>
-          <w:lang w:val="ru-RU"/>
-        </w:rPr>
-        <w:t xml:space="preserve"> </w:t>
-      </w:r>
-      <w:r>
-        <w:rPr>
-          <w:rFonts w:ascii="Times New Roman" w:hAnsi="Times New Roman"/>
-          <w:color w:val="000000"/>
-          <w:sz w:val="26"/>
-          <w:szCs w:val="26"/>
-          <w:shd w:val="clear" w:color="auto" w:fill="FFFFFF"/>
-        </w:rPr>
-        <w:t>truth</w:t>
-      </w:r>
-      <w:r>
-        <w:rPr>
-          <w:rStyle w:val="a8"/>
-          <w:rFonts w:ascii="Times New Roman" w:hAnsi="Times New Roman"/>
-          <w:color w:val="000000"/>
-          <w:sz w:val="26"/>
-          <w:szCs w:val="26"/>
-          <w:shd w:val="clear" w:color="auto" w:fill="FFFFFF"/>
-        </w:rPr>
-        <w:footnoteReference w:id="3"/>
-      </w:r>
-      <w:r>
-        <w:rPr>
-          <w:rFonts w:ascii="Times New Roman" w:hAnsi="Times New Roman"/>
-          <w:color w:val="000000"/>
-          <w:sz w:val="26"/>
-          <w:szCs w:val="26"/>
-          <w:shd w:val="clear" w:color="auto" w:fill="FFFFFF"/>
-          <w:lang w:val="ru-RU"/>
-        </w:rPr>
-        <w:t xml:space="preserve"> </w:t>
-      </w:r>
-      <w:r>
-        <w:rPr>
-          <w:rFonts w:ascii="Times New Roman" w:hAnsi="Times New Roman"/>
-          <w:color w:val="000000"/>
-          <w:sz w:val="26"/>
-          <w:szCs w:val="26"/>
-          <w:shd w:val="clear" w:color="auto" w:fill="FFFFFF"/>
-        </w:rPr>
-        <w:t>bounding</w:t>
-      </w:r>
-      <w:r>
-        <w:rPr>
-          <w:rFonts w:ascii="Times New Roman" w:hAnsi="Times New Roman"/>
-          <w:color w:val="000000"/>
-          <w:sz w:val="26"/>
-          <w:szCs w:val="26"/>
-          <w:shd w:val="clear" w:color="auto" w:fill="FFFFFF"/>
-          <w:lang w:val="ru-RU"/>
-        </w:rPr>
-        <w:t xml:space="preserve"> </w:t>
-      </w:r>
-      <w:r>
-        <w:rPr>
-          <w:rFonts w:ascii="Times New Roman" w:hAnsi="Times New Roman"/>
-          <w:color w:val="000000"/>
-          <w:sz w:val="26"/>
-          <w:szCs w:val="26"/>
-          <w:shd w:val="clear" w:color="auto" w:fill="FFFFFF"/>
-        </w:rPr>
-        <w:t>box</w:t>
+        </w:rPr>
+        <w:t>boundingbox</w:t>
       </w:r>
       <w:r>
         <w:rPr>
@@ -517,15 +405,6 @@
       <w:r>
         <w:rPr>
           <w:rFonts w:ascii="Times New Roman" w:hAnsi="Times New Roman"/>
-          <w:sz w:val="26"/>
-          <w:szCs w:val="26"/>
-          <w:lang w:val="ru-RU"/>
-        </w:rPr>
-        <w:t xml:space="preserve"> </w:t>
-      </w:r>
-      <w:r>
-        <w:rPr>
-          <w:rFonts w:ascii="Times New Roman" w:hAnsi="Times New Roman"/>
           <w:color w:val="000000"/>
           <w:sz w:val="26"/>
           <w:szCs w:val="26"/>
@@ -542,7 +421,7 @@
           <w:szCs w:val="26"/>
           <w:shd w:val="clear" w:color="auto" w:fill="FFFFFF"/>
         </w:rPr>
-        <w:t>ground</w:t>
+        <w:t>groundtruth</w:t>
       </w:r>
       <w:r>
         <w:rPr>
@@ -551,9 +430,10 @@
           <w:sz w:val="26"/>
           <w:szCs w:val="26"/>
           <w:shd w:val="clear" w:color="auto" w:fill="FFFFFF"/>
-          <w:lang w:val="ru-RU"/>
-        </w:rPr>
-        <w:t xml:space="preserve"> </w:t>
+          <w:vertAlign w:val="superscript"/>
+          <w:lang w:val="ru-RU"/>
+        </w:rPr>
+        <w:t>3</w:t>
       </w:r>
       <w:r>
         <w:rPr>
@@ -563,61 +443,7 @@
           <w:szCs w:val="26"/>
           <w:shd w:val="clear" w:color="auto" w:fill="FFFFFF"/>
         </w:rPr>
-        <w:t>truth</w:t>
-      </w:r>
-      <w:r>
-        <w:rPr>
-          <w:rFonts w:ascii="Times New Roman" w:hAnsi="Times New Roman"/>
-          <w:color w:val="000000"/>
-          <w:sz w:val="26"/>
-          <w:szCs w:val="26"/>
-          <w:shd w:val="clear" w:color="auto" w:fill="FFFFFF"/>
-          <w:vertAlign w:val="superscript"/>
-          <w:lang w:val="ru-RU"/>
-        </w:rPr>
-        <w:t>3</w:t>
-      </w:r>
-      <w:r>
-        <w:rPr>
-          <w:rFonts w:ascii="Times New Roman" w:hAnsi="Times New Roman"/>
-          <w:color w:val="000000"/>
-          <w:sz w:val="26"/>
-          <w:szCs w:val="26"/>
-          <w:shd w:val="clear" w:color="auto" w:fill="FFFFFF"/>
-          <w:lang w:val="ru-RU"/>
-        </w:rPr>
-        <w:t xml:space="preserve"> </w:t>
-      </w:r>
-      <w:r>
-        <w:rPr>
-          <w:rFonts w:ascii="Times New Roman" w:hAnsi="Times New Roman"/>
-          <w:color w:val="000000"/>
-          <w:sz w:val="26"/>
-          <w:szCs w:val="26"/>
-          <w:shd w:val="clear" w:color="auto" w:fill="FFFFFF"/>
-        </w:rPr>
-        <w:t>bounding</w:t>
-      </w:r>
-      <w:r>
-        <w:rPr>
-          <w:rFonts w:ascii="Times New Roman" w:hAnsi="Times New Roman"/>
-          <w:color w:val="000000"/>
-          <w:sz w:val="26"/>
-          <w:szCs w:val="26"/>
-          <w:shd w:val="clear" w:color="auto" w:fill="FFFFFF"/>
-          <w:lang w:val="ru-RU"/>
-        </w:rPr>
-        <w:t xml:space="preserve"> </w:t>
-      </w:r>
-      <w:r>
-        <w:rPr>
-          <w:rFonts w:ascii="Times New Roman" w:hAnsi="Times New Roman"/>
-          <w:color w:val="000000"/>
-          <w:sz w:val="26"/>
-          <w:szCs w:val="26"/>
-          <w:shd w:val="clear" w:color="auto" w:fill="FFFFFF"/>
-        </w:rPr>
-        <w:t>box</w:t>
+        <w:t>boundingbox</w:t>
       </w:r>
       <w:r>
         <w:rPr>
@@ -627,22 +453,6 @@
           <w:lang w:val="ru-RU"/>
         </w:rPr>
         <w:t xml:space="preserve"> больше или равно 0,5.</w:t>
-      </w:r>
-      <w:r>
-        <w:rPr>
-          <w:lang w:val="ru-RU"/>
-        </w:rPr>
-        <w:t xml:space="preserve"> </w:t>
-      </w:r>
-      <w:r>
-        <w:rPr>
-          <w:rFonts w:ascii="Times New Roman" w:hAnsi="Times New Roman"/>
-          <w:sz w:val="26"/>
-          <w:szCs w:val="26"/>
-          <w:shd w:val="clear" w:color="auto" w:fill="FFFFFF"/>
-          <w:lang w:val="ru-RU"/>
-        </w:rPr>
-        <w:t xml:space="preserve"> </w:t>
       </w:r>
     </w:p>
     <w:p>
@@ -685,7 +495,6 @@
           <w:lang w:val="ru-RU"/>
         </w:rPr>
       </w:pPr>
-      <w:proofErr w:type="spellStart"/>
       <w:r>
         <w:rPr>
           <w:rFonts w:ascii="Times New Roman" w:hAnsi="Times New Roman"/>
@@ -703,18 +512,7 @@
           <w:shd w:val="clear" w:color="auto" w:fill="FFFFFF"/>
           <w:lang w:val="ru-RU"/>
         </w:rPr>
-        <w:t>бования</w:t>
-      </w:r>
-      <w:proofErr w:type="spellEnd"/>
-      <w:r>
-        <w:rPr>
-          <w:rFonts w:ascii="Times New Roman" w:hAnsi="Times New Roman"/>
-          <w:sz w:val="26"/>
-          <w:szCs w:val="26"/>
-          <w:shd w:val="clear" w:color="auto" w:fill="FFFFFF"/>
-          <w:lang w:val="ru-RU"/>
-        </w:rPr>
-        <w:t xml:space="preserve"> по скорости:</w:t>
+        <w:t>бования по скорости:</w:t>
       </w:r>
     </w:p>
     <w:p>
@@ -857,27 +655,7 @@
           <w:szCs w:val="28"/>
           <w:lang w:val="ru-RU"/>
         </w:rPr>
-        <w:t xml:space="preserve">Система должна корректно обрабатывать </w:t>
-      </w:r>
-      <w:proofErr w:type="gramStart"/>
-      <w:r>
-        <w:rPr>
-          <w:rFonts w:ascii="Times New Roman" w:eastAsia="Times New Roman" w:hAnsi="Times New Roman" w:cs="Times New Roman"/>
-          <w:sz w:val="28"/>
-          <w:szCs w:val="28"/>
-          <w:lang w:val="ru-RU"/>
-        </w:rPr>
-        <w:t>изображения</w:t>
-      </w:r>
-      <w:proofErr w:type="gramEnd"/>
-      <w:r>
-        <w:rPr>
-          <w:rFonts w:ascii="Times New Roman" w:eastAsia="Times New Roman" w:hAnsi="Times New Roman" w:cs="Times New Roman"/>
-          <w:sz w:val="28"/>
-          <w:szCs w:val="28"/>
-          <w:lang w:val="ru-RU"/>
-        </w:rPr>
-        <w:t xml:space="preserve"> на которых лица повернуты:</w:t>
+        <w:t>Система должна корректно обрабатывать изображения на которых лица повернуты:</w:t>
       </w:r>
     </w:p>
     <w:p>
@@ -893,52 +671,14 @@
           <w:szCs w:val="28"/>
         </w:rPr>
       </w:pPr>
-      <w:proofErr w:type="spellStart"/>
       <w:r>
         <w:rPr>
           <w:rFonts w:ascii="Times New Roman" w:eastAsia="Times New Roman" w:hAnsi="Times New Roman" w:cs="Times New Roman"/>
           <w:sz w:val="28"/>
           <w:szCs w:val="28"/>
         </w:rPr>
-        <w:t>До</w:t>
-      </w:r>
-      <w:proofErr w:type="spellEnd"/>
-      <w:r>
-        <w:rPr>
-          <w:rFonts w:ascii="Times New Roman" w:eastAsia="Times New Roman" w:hAnsi="Times New Roman" w:cs="Times New Roman"/>
-          <w:sz w:val="28"/>
-          <w:szCs w:val="28"/>
-        </w:rPr>
-        <w:t xml:space="preserve"> 45% </w:t>
-      </w:r>
-      <w:proofErr w:type="spellStart"/>
-      <w:r>
-        <w:rPr>
-          <w:rFonts w:ascii="Times New Roman" w:eastAsia="Times New Roman" w:hAnsi="Times New Roman" w:cs="Times New Roman"/>
-          <w:sz w:val="28"/>
-          <w:szCs w:val="28"/>
-        </w:rPr>
-        <w:t>влево</w:t>
-      </w:r>
-      <w:proofErr w:type="spellEnd"/>
-      <w:r>
-        <w:rPr>
-          <w:rFonts w:ascii="Times New Roman" w:eastAsia="Times New Roman" w:hAnsi="Times New Roman" w:cs="Times New Roman"/>
-          <w:sz w:val="28"/>
-          <w:szCs w:val="28"/>
-        </w:rPr>
-        <w:t>/</w:t>
-      </w:r>
-      <w:proofErr w:type="spellStart"/>
-      <w:r>
-        <w:rPr>
-          <w:rFonts w:ascii="Times New Roman" w:eastAsia="Times New Roman" w:hAnsi="Times New Roman" w:cs="Times New Roman"/>
-          <w:sz w:val="28"/>
-          <w:szCs w:val="28"/>
-        </w:rPr>
-        <w:t>вправо</w:t>
-      </w:r>
-      <w:proofErr w:type="spellEnd"/>
+        <w:t>До 45% влево/вправо</w:t>
+      </w:r>
     </w:p>
     <w:p>
       <w:pPr>
@@ -953,52 +693,14 @@
           <w:szCs w:val="28"/>
         </w:rPr>
       </w:pPr>
-      <w:proofErr w:type="spellStart"/>
       <w:r>
         <w:rPr>
           <w:rFonts w:ascii="Times New Roman" w:eastAsia="Times New Roman" w:hAnsi="Times New Roman" w:cs="Times New Roman"/>
           <w:sz w:val="28"/>
           <w:szCs w:val="28"/>
         </w:rPr>
-        <w:t>До</w:t>
-      </w:r>
-      <w:proofErr w:type="spellEnd"/>
-      <w:r>
-        <w:rPr>
-          <w:rFonts w:ascii="Times New Roman" w:eastAsia="Times New Roman" w:hAnsi="Times New Roman" w:cs="Times New Roman"/>
-          <w:sz w:val="28"/>
-          <w:szCs w:val="28"/>
-        </w:rPr>
-        <w:t xml:space="preserve"> 15% </w:t>
-      </w:r>
-      <w:proofErr w:type="spellStart"/>
-      <w:r>
-        <w:rPr>
-          <w:rFonts w:ascii="Times New Roman" w:eastAsia="Times New Roman" w:hAnsi="Times New Roman" w:cs="Times New Roman"/>
-          <w:sz w:val="28"/>
-          <w:szCs w:val="28"/>
-        </w:rPr>
-        <w:t>вверх</w:t>
-      </w:r>
-      <w:proofErr w:type="spellEnd"/>
-      <w:r>
-        <w:rPr>
-          <w:rFonts w:ascii="Times New Roman" w:eastAsia="Times New Roman" w:hAnsi="Times New Roman" w:cs="Times New Roman"/>
-          <w:sz w:val="28"/>
-          <w:szCs w:val="28"/>
-        </w:rPr>
-        <w:t>/</w:t>
-      </w:r>
-      <w:proofErr w:type="spellStart"/>
-      <w:r>
-        <w:rPr>
-          <w:rFonts w:ascii="Times New Roman" w:eastAsia="Times New Roman" w:hAnsi="Times New Roman" w:cs="Times New Roman"/>
-          <w:sz w:val="28"/>
-          <w:szCs w:val="28"/>
-        </w:rPr>
-        <w:t>вниз</w:t>
-      </w:r>
-      <w:proofErr w:type="spellEnd"/>
+        <w:t>До 15% вверх/вниз</w:t>
+      </w:r>
     </w:p>
     <w:p>
       <w:pPr>
@@ -1012,92 +714,92 @@
           <w:szCs w:val="28"/>
         </w:rPr>
       </w:pPr>
-      <w:proofErr w:type="spellStart"/>
       <w:r>
         <w:rPr>
           <w:rFonts w:ascii="Times New Roman" w:eastAsia="Times New Roman" w:hAnsi="Times New Roman" w:cs="Times New Roman"/>
           <w:sz w:val="28"/>
           <w:szCs w:val="28"/>
         </w:rPr>
-        <w:t>До</w:t>
-      </w:r>
-      <w:proofErr w:type="spellEnd"/>
+        <w:t>До 30% по/против</w:t>
+      </w:r>
       <w:r>
         <w:rPr>
           <w:rFonts w:ascii="Times New Roman" w:eastAsia="Times New Roman" w:hAnsi="Times New Roman" w:cs="Times New Roman"/>
           <w:sz w:val="28"/>
           <w:szCs w:val="28"/>
-        </w:rPr>
-        <w:t xml:space="preserve"> 30% </w:t>
-      </w:r>
-      <w:proofErr w:type="spellStart"/>
+          <w:lang w:val="ru-RU"/>
+        </w:rPr>
+        <w:t xml:space="preserve"> </w:t>
+      </w:r>
       <w:r>
         <w:rPr>
           <w:rFonts w:ascii="Times New Roman" w:eastAsia="Times New Roman" w:hAnsi="Times New Roman" w:cs="Times New Roman"/>
           <w:sz w:val="28"/>
           <w:szCs w:val="28"/>
         </w:rPr>
-        <w:t>по</w:t>
-      </w:r>
-      <w:proofErr w:type="spellEnd"/>
+        <w:t>часовой</w:t>
+      </w:r>
       <w:r>
         <w:rPr>
           <w:rFonts w:ascii="Times New Roman" w:eastAsia="Times New Roman" w:hAnsi="Times New Roman" w:cs="Times New Roman"/>
           <w:sz w:val="28"/>
           <w:szCs w:val="28"/>
-        </w:rPr>
-        <w:t>/</w:t>
-      </w:r>
-      <w:proofErr w:type="spellStart"/>
+          <w:lang w:val="ru-RU"/>
+        </w:rPr>
+        <w:t xml:space="preserve"> </w:t>
+      </w:r>
       <w:r>
         <w:rPr>
           <w:rFonts w:ascii="Times New Roman" w:eastAsia="Times New Roman" w:hAnsi="Times New Roman" w:cs="Times New Roman"/>
           <w:sz w:val="28"/>
           <w:szCs w:val="28"/>
         </w:rPr>
-        <w:t>против</w:t>
-      </w:r>
-      <w:proofErr w:type="spellEnd"/>
-      <w:r>
-        <w:rPr>
-          <w:rFonts w:ascii="Times New Roman" w:eastAsia="Times New Roman" w:hAnsi="Times New Roman" w:cs="Times New Roman"/>
+        <w:t>стрелки</w:t>
+      </w:r>
+    </w:p>
+    <w:p>
+      <w:pPr>
+        <w:pStyle w:val="aa"/>
+        <w:numPr>
+          <w:ilvl w:val="0"/>
+          <w:numId w:val="1"/>
+        </w:numPr>
+        <w:rPr>
+          <w:rFonts w:ascii="Times New Roman" w:hAnsi="Times New Roman" w:cs="Times New Roman"/>
+          <w:lang w:val="ru-RU"/>
+        </w:rPr>
+      </w:pPr>
+      <w:r>
+        <w:rPr>
+          <w:rFonts w:ascii="Times New Roman" w:hAnsi="Times New Roman" w:cs="Times New Roman"/>
           <w:sz w:val="28"/>
           <w:szCs w:val="28"/>
-        </w:rPr>
-        <w:t xml:space="preserve"> </w:t>
-      </w:r>
-      <w:proofErr w:type="spellStart"/>
-      <w:r>
-        <w:rPr>
-          <w:rFonts w:ascii="Times New Roman" w:eastAsia="Times New Roman" w:hAnsi="Times New Roman" w:cs="Times New Roman"/>
-          <w:sz w:val="28"/>
-          <w:szCs w:val="28"/>
-        </w:rPr>
-        <w:t>часовой</w:t>
-      </w:r>
-      <w:proofErr w:type="spellEnd"/>
-      <w:r>
-        <w:rPr>
-          <w:rFonts w:ascii="Times New Roman" w:eastAsia="Times New Roman" w:hAnsi="Times New Roman" w:cs="Times New Roman"/>
-          <w:sz w:val="28"/>
-          <w:szCs w:val="28"/>
-        </w:rPr>
-        <w:t xml:space="preserve"> </w:t>
-      </w:r>
-      <w:proofErr w:type="spellStart"/>
-      <w:r>
-        <w:rPr>
-          <w:rFonts w:ascii="Times New Roman" w:eastAsia="Times New Roman" w:hAnsi="Times New Roman" w:cs="Times New Roman"/>
-          <w:sz w:val="28"/>
-          <w:szCs w:val="28"/>
-        </w:rPr>
-        <w:t>стрелки</w:t>
-      </w:r>
-      <w:proofErr w:type="spellEnd"/>
-    </w:p>
-    <w:p/>
-    <w:p/>
-    <w:p/>
+          <w:lang w:val="ru-RU"/>
+        </w:rPr>
+        <w:t>Система должна корректно отображать набор выходных изображений и характеристику скорости работы системы на веб-странице.</w:t>
+      </w:r>
+    </w:p>
+    <w:p>
+      <w:pPr>
+        <w:rPr>
+          <w:lang w:val="ru-RU"/>
+        </w:rPr>
+      </w:pPr>
+    </w:p>
+    <w:p>
+      <w:pPr>
+        <w:rPr>
+          <w:lang w:val="ru-RU"/>
+        </w:rPr>
+      </w:pPr>
+    </w:p>
+    <w:p>
+      <w:pPr>
+        <w:rPr>
+          <w:lang w:val="ru-RU"/>
+        </w:rPr>
+      </w:pPr>
+    </w:p>
     <w:sectPr>
       <w:pgSz w:w="11906" w:h="16838"/>
       <w:pgMar w:top="1440" w:right="1440" w:bottom="1440" w:left="1440" w:header="720" w:footer="720" w:gutter="0"/>
@@ -1109,8 +811,8 @@
 </file>
 
 <file path=word/endnotes.xml><?xml version="1.0" encoding="utf-8"?>
-<w:endnotes xmlns:wpc="http://schemas.microsoft.com/office/word/2010/wordprocessingCanvas" xmlns:mc="http://schemas.openxmlformats.org/markup-compatibility/2006" xmlns:o="urn:schemas-microsoft-com:office:office" xmlns:r="http://schemas.openxmlformats.org/officeDocument/2006/relationships" xmlns:m="http://schemas.openxmlformats.org/officeDocument/2006/math" xmlns:v="urn:schemas-microsoft-com:vml" xmlns:wp14="http://schemas.microsoft.com/office/word/2010/wordprocessingDrawing" xmlns:wp="http://schemas.openxmlformats.org/drawingml/2006/wordprocessingDrawing" xmlns:w10="urn:schemas-microsoft-com:office:word" xmlns:w="http://schemas.openxmlformats.org/wordprocessingml/2006/main" xmlns:w14="http://schemas.microsoft.com/office/word/2010/wordml" xmlns:w15="http://schemas.microsoft.com/office/word/2012/wordml" xmlns:wpg="http://schemas.microsoft.com/office/word/2010/wordprocessingGroup" xmlns:wpi="http://schemas.microsoft.com/office/word/2010/wordprocessingInk" xmlns:wne="http://schemas.microsoft.com/office/word/2006/wordml" xmlns:wps="http://schemas.microsoft.com/office/word/2010/wordprocessingShape" mc:Ignorable="w14 w15 wp14">
-  <w:endnote w:type="separator" w:id="-1">
+<w:endnotes xmlns:ve="http://schemas.openxmlformats.org/markup-compatibility/2006" xmlns:o="urn:schemas-microsoft-com:office:office" xmlns:r="http://schemas.openxmlformats.org/officeDocument/2006/relationships" xmlns:m="http://schemas.openxmlformats.org/officeDocument/2006/math" xmlns:v="urn:schemas-microsoft-com:vml" xmlns:wp="http://schemas.openxmlformats.org/drawingml/2006/wordprocessingDrawing" xmlns:w10="urn:schemas-microsoft-com:office:word" xmlns:w="http://schemas.openxmlformats.org/wordprocessingml/2006/main" xmlns:wne="http://schemas.microsoft.com/office/word/2006/wordml">
+  <w:endnote w:type="separator" w:id="0">
     <w:p>
       <w:pPr>
         <w:spacing w:after="0" w:line="240" w:lineRule="auto"/>
@@ -1120,7 +822,7 @@
       </w:r>
     </w:p>
   </w:endnote>
-  <w:endnote w:type="continuationSeparator" w:id="0">
+  <w:endnote w:type="continuationSeparator" w:id="1">
     <w:p>
       <w:pPr>
         <w:spacing w:after="0" w:line="240" w:lineRule="auto"/>
@@ -1134,8 +836,8 @@
 </file>
 
 <file path=word/footnotes.xml><?xml version="1.0" encoding="utf-8"?>
-<w:footnotes xmlns:wpc="http://schemas.microsoft.com/office/word/2010/wordprocessingCanvas" xmlns:mc="http://schemas.openxmlformats.org/markup-compatibility/2006" xmlns:o="urn:schemas-microsoft-com:office:office" xmlns:r="http://schemas.openxmlformats.org/officeDocument/2006/relationships" xmlns:m="http://schemas.openxmlformats.org/officeDocument/2006/math" xmlns:v="urn:schemas-microsoft-com:vml" xmlns:wp14="http://schemas.microsoft.com/office/word/2010/wordprocessingDrawing" xmlns:wp="http://schemas.openxmlformats.org/drawingml/2006/wordprocessingDrawing" xmlns:w10="urn:schemas-microsoft-com:office:word" xmlns:w="http://schemas.openxmlformats.org/wordprocessingml/2006/main" xmlns:w14="http://schemas.microsoft.com/office/word/2010/wordml" xmlns:w15="http://schemas.microsoft.com/office/word/2012/wordml" xmlns:wpg="http://schemas.microsoft.com/office/word/2010/wordprocessingGroup" xmlns:wpi="http://schemas.microsoft.com/office/word/2010/wordprocessingInk" xmlns:wne="http://schemas.microsoft.com/office/word/2006/wordml" xmlns:wps="http://schemas.microsoft.com/office/word/2010/wordprocessingShape" mc:Ignorable="w14 w15 wp14">
-  <w:footnote w:type="separator" w:id="-1">
+<w:footnotes xmlns:ve="http://schemas.openxmlformats.org/markup-compatibility/2006" xmlns:o="urn:schemas-microsoft-com:office:office" xmlns:r="http://schemas.openxmlformats.org/officeDocument/2006/relationships" xmlns:m="http://schemas.openxmlformats.org/officeDocument/2006/math" xmlns:v="urn:schemas-microsoft-com:vml" xmlns:wp="http://schemas.openxmlformats.org/drawingml/2006/wordprocessingDrawing" xmlns:w10="urn:schemas-microsoft-com:office:word" xmlns:w="http://schemas.openxmlformats.org/wordprocessingml/2006/main" xmlns:wne="http://schemas.microsoft.com/office/word/2006/wordml">
+  <w:footnote w:type="separator" w:id="0">
     <w:p>
       <w:pPr>
         <w:spacing w:after="0" w:line="240" w:lineRule="auto"/>
@@ -1145,7 +847,7 @@
       </w:r>
     </w:p>
   </w:footnote>
-  <w:footnote w:type="continuationSeparator" w:id="0">
+  <w:footnote w:type="continuationSeparator" w:id="1">
     <w:p>
       <w:pPr>
         <w:spacing w:after="0" w:line="240" w:lineRule="auto"/>
@@ -1153,96 +855,64 @@
       <w:r>
         <w:continuationSeparator/>
       </w:r>
-    </w:p>
-  </w:footnote>
-  <w:footnote w:id="1">
-    <w:p>
-      <w:pPr>
-        <w:pStyle w:val="a9"/>
-        <w:rPr>
-          <w:vertAlign w:val="superscript"/>
-        </w:rPr>
-      </w:pPr>
-      <w:r>
-        <w:rPr>
-          <w:rStyle w:val="a8"/>
-        </w:rPr>
-        <w:footnoteRef/>
-      </w:r>
-      <w:r>
-        <w:t xml:space="preserve"> </w:t>
-      </w:r>
-      <w:r>
-        <w:t>m</w:t>
-      </w:r>
-      <w:r>
-        <w:rPr>
-          <w:lang w:val="ru-RU"/>
-        </w:rPr>
-        <w:t>АР</w:t>
-      </w:r>
-      <w:r>
-        <w:t xml:space="preserve"> (mean average </w:t>
-      </w:r>
-      <w:r>
-        <w:t xml:space="preserve">precision) - </w:t>
-      </w:r>
-      <w:r>
-        <w:t xml:space="preserve">Gordon V. Cormack and Thomas R. </w:t>
-      </w:r>
-      <w:proofErr w:type="spellStart"/>
-      <w:r>
-        <w:t>Lynam</w:t>
-      </w:r>
-      <w:proofErr w:type="spellEnd"/>
-      <w:r>
-        <w:t xml:space="preserve"> David R. </w:t>
-      </w:r>
-      <w:proofErr w:type="spellStart"/>
-      <w:r>
-        <w:t>Cheriton</w:t>
-      </w:r>
-      <w:proofErr w:type="spellEnd"/>
-      <w:r>
-        <w:t xml:space="preserve"> School of Computer Science University of Waterloo </w:t>
-      </w:r>
-      <w:proofErr w:type="spellStart"/>
-      <w:r>
-        <w:t>Waterloo</w:t>
-      </w:r>
-      <w:proofErr w:type="spellEnd"/>
-      <w:r>
-        <w:t>, Ontario N2L 3G1, Canada</w:t>
-      </w:r>
-      <w:r>
-        <w:t xml:space="preserve"> «</w:t>
-      </w:r>
-      <w:proofErr w:type="spellStart"/>
-      <w:r>
-        <w:t>Cheriton</w:t>
-      </w:r>
-      <w:proofErr w:type="spellEnd"/>
-      <w:r>
-        <w:t xml:space="preserve"> Statistical Precision of Information Retrieval Evaluation</w:t>
-      </w:r>
-      <w:r>
-        <w:t>»</w:t>
-      </w:r>
-      <w:r>
-        <w:t xml:space="preserve"> </w:t>
-      </w:r>
-    </w:p>
-    <w:p>
-      <w:pPr>
-        <w:pStyle w:val="a9"/>
-        <w:rPr>
-          <w:sz w:val="26"/>
-          <w:szCs w:val="26"/>
-        </w:rPr>
-      </w:pPr>
     </w:p>
   </w:footnote>
   <w:footnote w:id="2">
+    <w:p>
+      <w:pPr>
+        <w:pStyle w:val="a9"/>
+        <w:rPr>
+          <w:vertAlign w:val="superscript"/>
+        </w:rPr>
+      </w:pPr>
+      <w:r>
+        <w:rPr>
+          <w:rStyle w:val="a8"/>
+        </w:rPr>
+        <w:footnoteRef/>
+      </w:r>
+      <w:r>
+        <w:t>m</w:t>
+      </w:r>
+      <w:r>
+        <w:rPr>
+          <w:lang w:val="ru-RU"/>
+        </w:rPr>
+        <w:t>АР</w:t>
+      </w:r>
+      <w:r>
+        <w:t xml:space="preserve"> (mean average </w:t>
+      </w:r>
+      <w:r>
+        <w:t xml:space="preserve">precision) - </w:t>
+      </w:r>
+      <w:r>
+        <w:t xml:space="preserve">Gordon V. Cormack and Thomas R. Lynam David R. </w:t>
+      </w:r>
+      <w:r>
+        <w:t>Cheriton School of Computer Science University of Waterloo Waterloo, Ontario N2L 3G1, Canada</w:t>
+      </w:r>
+      <w:r>
+        <w:t xml:space="preserve"> «</w:t>
+      </w:r>
+      <w:r>
+        <w:t>Cheriton Statistical Precision of Information Retrieval Evaluation</w:t>
+      </w:r>
+      <w:r>
+        <w:t>»</w:t>
+      </w:r>
+    </w:p>
+    <w:p>
+      <w:pPr>
+        <w:pStyle w:val="a9"/>
+        <w:rPr>
+          <w:sz w:val="26"/>
+          <w:szCs w:val="26"/>
+        </w:rPr>
+      </w:pPr>
+    </w:p>
+  </w:footnote>
+  <w:footnote w:id="3">
     <w:p>
       <w:pPr>
         <w:pStyle w:val="a6"/>
@@ -1261,20 +931,13 @@
       </w:r>
       <w:r>
         <w:rPr>
-          <w:lang w:val="en-US"/>
-        </w:rPr>
-        <w:t xml:space="preserve"> </w:t>
-      </w:r>
-      <w:r>
-        <w:rPr>
           <w:rFonts w:ascii="Times New Roman" w:hAnsi="Times New Roman"/>
           <w:sz w:val="24"/>
           <w:szCs w:val="24"/>
           <w:lang w:val="en-US"/>
         </w:rPr>
-        <w:t xml:space="preserve">IOU(intersection over union or </w:t>
-      </w:r>
-      <w:proofErr w:type="spellStart"/>
+        <w:t xml:space="preserve">IOU(intersection over union or jaccard distance) - </w:t>
+      </w:r>
       <w:r>
         <w:rPr>
           <w:rFonts w:ascii="Times New Roman" w:hAnsi="Times New Roman"/>
@@ -1282,9 +945,8 @@
           <w:szCs w:val="24"/>
           <w:lang w:val="en-US"/>
         </w:rPr>
-        <w:t>jaccard</w:t>
-      </w:r>
-      <w:proofErr w:type="spellEnd"/>
+        <w:t>Sven Kosub</w:t>
+      </w:r>
       <w:r>
         <w:rPr>
           <w:rFonts w:ascii="Times New Roman" w:hAnsi="Times New Roman"/>
@@ -1292,7 +954,7 @@
           <w:szCs w:val="24"/>
           <w:lang w:val="en-US"/>
         </w:rPr>
-        <w:t xml:space="preserve"> distance) - </w:t>
+        <w:t>Department of Computer &amp; Information Science, University of Konstanz Box 67, D-78457 Konstanz, Germany «A note on the triangle inequality for the Jaccard distance</w:t>
       </w:r>
       <w:r>
         <w:rPr>
@@ -1301,9 +963,32 @@
           <w:szCs w:val="24"/>
           <w:lang w:val="en-US"/>
         </w:rPr>
-        <w:t xml:space="preserve">Sven </w:t>
-      </w:r>
-      <w:proofErr w:type="spellStart"/>
+        <w:t>»</w:t>
+      </w:r>
+    </w:p>
+    <w:p>
+      <w:pPr>
+        <w:pStyle w:val="a6"/>
+        <w:rPr>
+          <w:lang w:val="en-US"/>
+        </w:rPr>
+      </w:pPr>
+    </w:p>
+  </w:footnote>
+  <w:footnote w:id="4">
+    <w:p>
+      <w:pPr>
+        <w:pStyle w:val="a6"/>
+        <w:rPr>
+          <w:lang w:val="en-US"/>
+        </w:rPr>
+      </w:pPr>
+      <w:r>
+        <w:rPr>
+          <w:rStyle w:val="a8"/>
+        </w:rPr>
+        <w:footnoteRef/>
+      </w:r>
       <w:r>
         <w:rPr>
           <w:rFonts w:ascii="Times New Roman" w:hAnsi="Times New Roman"/>
@@ -1311,9 +996,8 @@
           <w:szCs w:val="24"/>
           <w:lang w:val="en-US"/>
         </w:rPr>
-        <w:t>Kosub</w:t>
-      </w:r>
-      <w:proofErr w:type="spellEnd"/>
+        <w:t>Ground truth –</w:t>
+      </w:r>
       <w:r>
         <w:rPr>
           <w:rFonts w:ascii="Times New Roman" w:hAnsi="Times New Roman"/>
@@ -1321,113 +1005,7 @@
           <w:szCs w:val="24"/>
           <w:lang w:val="en-US"/>
         </w:rPr>
-        <w:t xml:space="preserve"> </w:t>
-      </w:r>
-      <w:r>
-        <w:rPr>
-          <w:rFonts w:ascii="Times New Roman" w:hAnsi="Times New Roman"/>
-          <w:sz w:val="24"/>
-          <w:szCs w:val="24"/>
-          <w:lang w:val="en-US"/>
-        </w:rPr>
-        <w:t xml:space="preserve">Department of Computer &amp; Information Science, University of Konstanz Box 67, D-78457 Konstanz, Germany «A note on the triangle inequality for the </w:t>
-      </w:r>
-      <w:proofErr w:type="spellStart"/>
-      <w:r>
-        <w:rPr>
-          <w:rFonts w:ascii="Times New Roman" w:hAnsi="Times New Roman"/>
-          <w:sz w:val="24"/>
-          <w:szCs w:val="24"/>
-          <w:lang w:val="en-US"/>
-        </w:rPr>
-        <w:t>Jaccard</w:t>
-      </w:r>
-      <w:proofErr w:type="spellEnd"/>
-      <w:r>
-        <w:rPr>
-          <w:rFonts w:ascii="Times New Roman" w:hAnsi="Times New Roman"/>
-          <w:sz w:val="24"/>
-          <w:szCs w:val="24"/>
-          <w:lang w:val="en-US"/>
-        </w:rPr>
-        <w:t xml:space="preserve"> distance</w:t>
-      </w:r>
-      <w:r>
-        <w:rPr>
-          <w:rFonts w:ascii="Times New Roman" w:hAnsi="Times New Roman"/>
-          <w:sz w:val="24"/>
-          <w:szCs w:val="24"/>
-          <w:lang w:val="en-US"/>
-        </w:rPr>
-        <w:t>»</w:t>
-      </w:r>
-    </w:p>
-    <w:p>
-      <w:pPr>
-        <w:pStyle w:val="a6"/>
-        <w:rPr>
-          <w:lang w:val="en-US"/>
-        </w:rPr>
-      </w:pPr>
-    </w:p>
-  </w:footnote>
-  <w:footnote w:id="3">
-    <w:p>
-      <w:pPr>
-        <w:pStyle w:val="a6"/>
-        <w:rPr>
-          <w:lang w:val="en-US"/>
-        </w:rPr>
-      </w:pPr>
-      <w:r>
-        <w:rPr>
-          <w:rStyle w:val="a8"/>
-        </w:rPr>
-        <w:footnoteRef/>
-      </w:r>
-      <w:r>
-        <w:rPr>
-          <w:lang w:val="en-US"/>
-        </w:rPr>
-        <w:t xml:space="preserve"> </w:t>
-      </w:r>
-      <w:r>
-        <w:rPr>
-          <w:rFonts w:ascii="Times New Roman" w:hAnsi="Times New Roman"/>
-          <w:sz w:val="24"/>
-          <w:szCs w:val="24"/>
-          <w:lang w:val="en-US"/>
-        </w:rPr>
-        <w:t>Ground truth –</w:t>
-      </w:r>
-      <w:r>
-        <w:rPr>
-          <w:rFonts w:ascii="Times New Roman" w:hAnsi="Times New Roman"/>
-          <w:sz w:val="24"/>
-          <w:szCs w:val="24"/>
-          <w:lang w:val="en-US"/>
-        </w:rPr>
-        <w:t xml:space="preserve"> </w:t>
-      </w:r>
-      <w:proofErr w:type="spellStart"/>
-      <w:r>
-        <w:rPr>
-          <w:rFonts w:ascii="Times New Roman" w:hAnsi="Times New Roman"/>
-          <w:sz w:val="24"/>
-          <w:szCs w:val="24"/>
-          <w:lang w:val="en-US"/>
-        </w:rPr>
-        <w:t>Krig</w:t>
-      </w:r>
-      <w:proofErr w:type="spellEnd"/>
-      <w:r>
-        <w:rPr>
-          <w:rFonts w:ascii="Times New Roman" w:hAnsi="Times New Roman"/>
-          <w:sz w:val="24"/>
-          <w:szCs w:val="24"/>
-          <w:lang w:val="en-US"/>
-        </w:rPr>
-        <w:t xml:space="preserve">, Scott </w:t>
+        <w:t xml:space="preserve">Krig, Scott </w:t>
       </w:r>
       <w:r>
         <w:rPr>
@@ -1453,11 +1031,11 @@
 </file>
 
 <file path=word/numbering.xml><?xml version="1.0" encoding="utf-8"?>
-<w:numbering xmlns:wpc="http://schemas.microsoft.com/office/word/2010/wordprocessingCanvas" xmlns:mc="http://schemas.openxmlformats.org/markup-compatibility/2006" xmlns:o="urn:schemas-microsoft-com:office:office" xmlns:r="http://schemas.openxmlformats.org/officeDocument/2006/relationships" xmlns:m="http://schemas.openxmlformats.org/officeDocument/2006/math" xmlns:v="urn:schemas-microsoft-com:vml" xmlns:wp14="http://schemas.microsoft.com/office/word/2010/wordprocessingDrawing" xmlns:wp="http://schemas.openxmlformats.org/drawingml/2006/wordprocessingDrawing" xmlns:w10="urn:schemas-microsoft-com:office:word" xmlns:w="http://schemas.openxmlformats.org/wordprocessingml/2006/main" xmlns:w14="http://schemas.microsoft.com/office/word/2010/wordml" xmlns:w15="http://schemas.microsoft.com/office/word/2012/wordml" xmlns:wpg="http://schemas.microsoft.com/office/word/2010/wordprocessingGroup" xmlns:wpi="http://schemas.microsoft.com/office/word/2010/wordprocessingInk" xmlns:wne="http://schemas.microsoft.com/office/word/2006/wordml" xmlns:wps="http://schemas.microsoft.com/office/word/2010/wordprocessingShape" mc:Ignorable="w14 w15 wp14">
+<w:numbering xmlns:ve="http://schemas.openxmlformats.org/markup-compatibility/2006" xmlns:o="urn:schemas-microsoft-com:office:office" xmlns:r="http://schemas.openxmlformats.org/officeDocument/2006/relationships" xmlns:m="http://schemas.openxmlformats.org/officeDocument/2006/math" xmlns:v="urn:schemas-microsoft-com:vml" xmlns:wp="http://schemas.openxmlformats.org/drawingml/2006/wordprocessingDrawing" xmlns:w10="urn:schemas-microsoft-com:office:word" xmlns:w="http://schemas.openxmlformats.org/wordprocessingml/2006/main" xmlns:wne="http://schemas.microsoft.com/office/word/2006/wordml">
   <w:abstractNum w:abstractNumId="0">
     <w:nsid w:val="26276F72"/>
     <w:multiLevelType w:val="multilevel"/>
-    <w:tmpl w:val="88B28222"/>
+    <w:tmpl w:val="30B024A4"/>
     <w:lvl w:ilvl="0">
       <w:start w:val="1"/>
       <w:numFmt w:val="decimal"/>
@@ -1467,7 +1045,9 @@
         <w:ind w:left="720" w:hanging="360"/>
       </w:pPr>
       <w:rPr>
-        <w:rFonts w:asciiTheme="minorHAnsi" w:eastAsia="WenQuanYi Micro Hei" w:hAnsiTheme="minorHAnsi" w:cstheme="minorHAnsi"/>
+        <w:rFonts w:ascii="Times New Roman" w:eastAsia="WenQuanYi Micro Hei" w:hAnsi="Times New Roman" w:cs="Times New Roman" w:hint="default"/>
+        <w:sz w:val="28"/>
+        <w:szCs w:val="28"/>
         <w:u w:val="none"/>
       </w:rPr>
     </w:lvl>
@@ -1575,7 +1155,7 @@
 </file>
 
 <file path=word/styles.xml><?xml version="1.0" encoding="utf-8"?>
-<w:styles xmlns:mc="http://schemas.openxmlformats.org/markup-compatibility/2006" xmlns:r="http://schemas.openxmlformats.org/officeDocument/2006/relationships" xmlns:w="http://schemas.openxmlformats.org/wordprocessingml/2006/main" xmlns:w14="http://schemas.microsoft.com/office/word/2010/wordml" xmlns:w15="http://schemas.microsoft.com/office/word/2012/wordml" mc:Ignorable="w14 w15">
+<w:styles xmlns:r="http://schemas.openxmlformats.org/officeDocument/2006/relationships" xmlns:w="http://schemas.openxmlformats.org/wordprocessingml/2006/main">
   <w:docDefaults>
     <w:rPrDefault>
       <w:rPr>
@@ -1591,382 +1171,150 @@
       </w:pPr>
     </w:pPrDefault>
   </w:docDefaults>
-  <w:latentStyles w:defLockedState="0" w:defUIPriority="99" w:defSemiHidden="0" w:defUnhideWhenUsed="0" w:defQFormat="0" w:count="371">
-    <w:lsdException w:name="Normal" w:uiPriority="0" w:qFormat="1"/>
-    <w:lsdException w:name="heading 1" w:uiPriority="9" w:qFormat="1"/>
-    <w:lsdException w:name="heading 2" w:semiHidden="1" w:uiPriority="9" w:unhideWhenUsed="1" w:qFormat="1"/>
-    <w:lsdException w:name="heading 3" w:semiHidden="1" w:uiPriority="9" w:unhideWhenUsed="1" w:qFormat="1"/>
-    <w:lsdException w:name="heading 4" w:semiHidden="1" w:uiPriority="9" w:unhideWhenUsed="1" w:qFormat="1"/>
-    <w:lsdException w:name="heading 5" w:semiHidden="1" w:uiPriority="9" w:unhideWhenUsed="1" w:qFormat="1"/>
-    <w:lsdException w:name="heading 6" w:semiHidden="1" w:uiPriority="9" w:unhideWhenUsed="1" w:qFormat="1"/>
-    <w:lsdException w:name="heading 7" w:semiHidden="1" w:uiPriority="9" w:unhideWhenUsed="1" w:qFormat="1"/>
-    <w:lsdException w:name="heading 8" w:semiHidden="1" w:uiPriority="9" w:unhideWhenUsed="1" w:qFormat="1"/>
-    <w:lsdException w:name="heading 9" w:semiHidden="1" w:uiPriority="9" w:unhideWhenUsed="1" w:qFormat="1"/>
-    <w:lsdException w:name="index 1" w:semiHidden="1" w:unhideWhenUsed="1"/>
-    <w:lsdException w:name="index 2" w:semiHidden="1" w:unhideWhenUsed="1"/>
-    <w:lsdException w:name="index 3" w:semiHidden="1" w:unhideWhenUsed="1"/>
-    <w:lsdException w:name="index 4" w:semiHidden="1" w:unhideWhenUsed="1"/>
-    <w:lsdException w:name="index 5" w:semiHidden="1" w:unhideWhenUsed="1"/>
-    <w:lsdException w:name="index 6" w:semiHidden="1" w:unhideWhenUsed="1"/>
-    <w:lsdException w:name="index 7" w:semiHidden="1" w:unhideWhenUsed="1"/>
-    <w:lsdException w:name="index 8" w:semiHidden="1" w:unhideWhenUsed="1"/>
-    <w:lsdException w:name="index 9" w:semiHidden="1" w:unhideWhenUsed="1"/>
-    <w:lsdException w:name="toc 1" w:semiHidden="1" w:uiPriority="39" w:unhideWhenUsed="1"/>
-    <w:lsdException w:name="toc 2" w:semiHidden="1" w:uiPriority="39" w:unhideWhenUsed="1"/>
-    <w:lsdException w:name="toc 3" w:semiHidden="1" w:uiPriority="39" w:unhideWhenUsed="1"/>
-    <w:lsdException w:name="toc 4" w:semiHidden="1" w:uiPriority="39" w:unhideWhenUsed="1"/>
-    <w:lsdException w:name="toc 5" w:semiHidden="1" w:uiPriority="39" w:unhideWhenUsed="1"/>
-    <w:lsdException w:name="toc 6" w:semiHidden="1" w:uiPriority="39" w:unhideWhenUsed="1"/>
-    <w:lsdException w:name="toc 7" w:semiHidden="1" w:uiPriority="39" w:unhideWhenUsed="1"/>
-    <w:lsdException w:name="toc 8" w:semiHidden="1" w:uiPriority="39" w:unhideWhenUsed="1"/>
-    <w:lsdException w:name="toc 9" w:semiHidden="1" w:uiPriority="39" w:unhideWhenUsed="1"/>
-    <w:lsdException w:name="Normal Indent" w:semiHidden="1" w:unhideWhenUsed="1"/>
-    <w:lsdException w:name="footnote text" w:semiHidden="1" w:unhideWhenUsed="1"/>
-    <w:lsdException w:name="annotation text" w:semiHidden="1" w:unhideWhenUsed="1"/>
-    <w:lsdException w:name="header" w:semiHidden="1" w:unhideWhenUsed="1"/>
-    <w:lsdException w:name="footer" w:semiHidden="1" w:unhideWhenUsed="1"/>
-    <w:lsdException w:name="index heading" w:semiHidden="1" w:unhideWhenUsed="1"/>
-    <w:lsdException w:name="caption" w:semiHidden="1" w:uiPriority="35" w:unhideWhenUsed="1" w:qFormat="1"/>
-    <w:lsdException w:name="table of figures" w:semiHidden="1" w:unhideWhenUsed="1"/>
-    <w:lsdException w:name="envelope address" w:semiHidden="1" w:unhideWhenUsed="1"/>
-    <w:lsdException w:name="envelope return" w:semiHidden="1" w:unhideWhenUsed="1"/>
-    <w:lsdException w:name="footnote reference" w:semiHidden="1" w:unhideWhenUsed="1"/>
-    <w:lsdException w:name="annotation reference" w:semiHidden="1" w:unhideWhenUsed="1"/>
-    <w:lsdException w:name="line number" w:semiHidden="1" w:unhideWhenUsed="1"/>
-    <w:lsdException w:name="page number" w:semiHidden="1" w:unhideWhenUsed="1"/>
-    <w:lsdException w:name="endnote reference" w:semiHidden="1" w:unhideWhenUsed="1"/>
-    <w:lsdException w:name="endnote text" w:semiHidden="1" w:unhideWhenUsed="1"/>
-    <w:lsdException w:name="table of authorities" w:semiHidden="1" w:unhideWhenUsed="1"/>
-    <w:lsdException w:name="macro" w:semiHidden="1" w:unhideWhenUsed="1"/>
-    <w:lsdException w:name="toa heading" w:semiHidden="1" w:unhideWhenUsed="1"/>
-    <w:lsdException w:name="List" w:semiHidden="1" w:unhideWhenUsed="1"/>
-    <w:lsdException w:name="List Bullet" w:semiHidden="1" w:unhideWhenUsed="1"/>
-    <w:lsdException w:name="List Number" w:semiHidden="1" w:unhideWhenUsed="1"/>
-    <w:lsdException w:name="List 2" w:semiHidden="1" w:unhideWhenUsed="1"/>
-    <w:lsdException w:name="List 3" w:semiHidden="1" w:unhideWhenUsed="1"/>
-    <w:lsdException w:name="List 4" w:semiHidden="1" w:unhideWhenUsed="1"/>
-    <w:lsdException w:name="List 5" w:semiHidden="1" w:unhideWhenUsed="1"/>
-    <w:lsdException w:name="List Bullet 2" w:semiHidden="1" w:unhideWhenUsed="1"/>
-    <w:lsdException w:name="List Bullet 3" w:semiHidden="1" w:unhideWhenUsed="1"/>
-    <w:lsdException w:name="List Bullet 4" w:semiHidden="1" w:unhideWhenUsed="1"/>
-    <w:lsdException w:name="List Bullet 5" w:semiHidden="1" w:unhideWhenUsed="1"/>
-    <w:lsdException w:name="List Number 2" w:semiHidden="1" w:unhideWhenUsed="1"/>
-    <w:lsdException w:name="List Number 3" w:semiHidden="1" w:unhideWhenUsed="1"/>
-    <w:lsdException w:name="List Number 4" w:semiHidden="1" w:unhideWhenUsed="1"/>
-    <w:lsdException w:name="List Number 5" w:semiHidden="1" w:unhideWhenUsed="1"/>
-    <w:lsdException w:name="Title" w:uiPriority="10" w:qFormat="1"/>
-    <w:lsdException w:name="Closing" w:semiHidden="1" w:unhideWhenUsed="1"/>
-    <w:lsdException w:name="Signature" w:semiHidden="1" w:unhideWhenUsed="1"/>
-    <w:lsdException w:name="Default Paragraph Font" w:semiHidden="1" w:uiPriority="1" w:unhideWhenUsed="1"/>
-    <w:lsdException w:name="Body Text" w:semiHidden="1" w:uiPriority="0" w:unhideWhenUsed="1"/>
-    <w:lsdException w:name="Body Text Indent" w:semiHidden="1" w:unhideWhenUsed="1"/>
-    <w:lsdException w:name="List Continue" w:semiHidden="1" w:unhideWhenUsed="1"/>
-    <w:lsdException w:name="List Continue 2" w:semiHidden="1" w:unhideWhenUsed="1"/>
-    <w:lsdException w:name="List Continue 3" w:semiHidden="1" w:unhideWhenUsed="1"/>
-    <w:lsdException w:name="List Continue 4" w:semiHidden="1" w:unhideWhenUsed="1"/>
-    <w:lsdException w:name="List Continue 5" w:semiHidden="1" w:unhideWhenUsed="1"/>
-    <w:lsdException w:name="Message Header" w:semiHidden="1" w:unhideWhenUsed="1"/>
-    <w:lsdException w:name="Subtitle" w:uiPriority="11" w:qFormat="1"/>
-    <w:lsdException w:name="Salutation" w:semiHidden="1" w:unhideWhenUsed="1"/>
-    <w:lsdException w:name="Date" w:semiHidden="1" w:unhideWhenUsed="1"/>
-    <w:lsdException w:name="Body Text First Indent" w:semiHidden="1" w:unhideWhenUsed="1"/>
-    <w:lsdException w:name="Body Text First Indent 2" w:semiHidden="1" w:unhideWhenUsed="1"/>
-    <w:lsdException w:name="Note Heading" w:semiHidden="1" w:unhideWhenUsed="1"/>
-    <w:lsdException w:name="Body Text 2" w:semiHidden="1" w:unhideWhenUsed="1"/>
-    <w:lsdException w:name="Body Text 3" w:semiHidden="1" w:unhideWhenUsed="1"/>
-    <w:lsdException w:name="Body Text Indent 2" w:semiHidden="1" w:unhideWhenUsed="1"/>
-    <w:lsdException w:name="Body Text Indent 3" w:semiHidden="1" w:unhideWhenUsed="1"/>
-    <w:lsdException w:name="Block Text" w:semiHidden="1" w:unhideWhenUsed="1"/>
-    <w:lsdException w:name="Hyperlink" w:semiHidden="1" w:unhideWhenUsed="1"/>
-    <w:lsdException w:name="FollowedHyperlink" w:semiHidden="1" w:unhideWhenUsed="1"/>
-    <w:lsdException w:name="Strong" w:uiPriority="22" w:qFormat="1"/>
-    <w:lsdException w:name="Emphasis" w:uiPriority="20" w:qFormat="1"/>
-    <w:lsdException w:name="Document Map" w:semiHidden="1" w:unhideWhenUsed="1"/>
-    <w:lsdException w:name="Plain Text" w:semiHidden="1" w:unhideWhenUsed="1"/>
-    <w:lsdException w:name="E-mail Signature" w:semiHidden="1" w:unhideWhenUsed="1"/>
-    <w:lsdException w:name="HTML Top of Form" w:semiHidden="1" w:unhideWhenUsed="1"/>
-    <w:lsdException w:name="HTML Bottom of Form" w:semiHidden="1" w:unhideWhenUsed="1"/>
-    <w:lsdException w:name="Normal (Web)" w:semiHidden="1" w:unhideWhenUsed="1"/>
-    <w:lsdException w:name="HTML Acronym" w:semiHidden="1" w:unhideWhenUsed="1"/>
-    <w:lsdException w:name="HTML Address" w:semiHidden="1" w:unhideWhenUsed="1"/>
-    <w:lsdException w:name="HTML Cite" w:semiHidden="1" w:unhideWhenUsed="1"/>
-    <w:lsdException w:name="HTML Code" w:semiHidden="1" w:unhideWhenUsed="1"/>
-    <w:lsdException w:name="HTML Definition" w:semiHidden="1" w:unhideWhenUsed="1"/>
-    <w:lsdException w:name="HTML Keyboard" w:semiHidden="1" w:unhideWhenUsed="1"/>
-    <w:lsdException w:name="HTML Preformatted" w:semiHidden="1" w:unhideWhenUsed="1"/>
-    <w:lsdException w:name="HTML Sample" w:semiHidden="1" w:unhideWhenUsed="1"/>
-    <w:lsdException w:name="HTML Typewriter" w:semiHidden="1" w:unhideWhenUsed="1"/>
-    <w:lsdException w:name="HTML Variable" w:semiHidden="1" w:unhideWhenUsed="1"/>
-    <w:lsdException w:name="Normal Table" w:semiHidden="1" w:unhideWhenUsed="1"/>
-    <w:lsdException w:name="annotation subject" w:semiHidden="1" w:unhideWhenUsed="1"/>
-    <w:lsdException w:name="No List" w:semiHidden="1" w:unhideWhenUsed="1"/>
-    <w:lsdException w:name="Outline List 1" w:semiHidden="1" w:unhideWhenUsed="1"/>
-    <w:lsdException w:name="Outline List 2" w:semiHidden="1" w:unhideWhenUsed="1"/>
-    <w:lsdException w:name="Outline List 3" w:semiHidden="1" w:unhideWhenUsed="1"/>
-    <w:lsdException w:name="Table Simple 1" w:semiHidden="1" w:unhideWhenUsed="1"/>
-    <w:lsdException w:name="Table Simple 2" w:semiHidden="1" w:unhideWhenUsed="1"/>
-    <w:lsdException w:name="Table Simple 3" w:semiHidden="1" w:unhideWhenUsed="1"/>
-    <w:lsdException w:name="Table Classic 1" w:semiHidden="1" w:unhideWhenUsed="1"/>
-    <w:lsdException w:name="Table Classic 2" w:semiHidden="1" w:unhideWhenUsed="1"/>
-    <w:lsdException w:name="Table Classic 3" w:semiHidden="1" w:unhideWhenUsed="1"/>
-    <w:lsdException w:name="Table Classic 4" w:semiHidden="1" w:unhideWhenUsed="1"/>
-    <w:lsdException w:name="Table Colorful 1" w:semiHidden="1" w:unhideWhenUsed="1"/>
-    <w:lsdException w:name="Table Colorful 2" w:semiHidden="1" w:unhideWhenUsed="1"/>
-    <w:lsdException w:name="Table Colorful 3" w:semiHidden="1" w:unhideWhenUsed="1"/>
-    <w:lsdException w:name="Table Columns 1" w:semiHidden="1" w:unhideWhenUsed="1"/>
-    <w:lsdException w:name="Table Columns 2" w:semiHidden="1" w:unhideWhenUsed="1"/>
-    <w:lsdException w:name="Table Columns 3" w:semiHidden="1" w:unhideWhenUsed="1"/>
-    <w:lsdException w:name="Table Columns 4" w:semiHidden="1" w:unhideWhenUsed="1"/>
-    <w:lsdException w:name="Table Columns 5" w:semiHidden="1" w:unhideWhenUsed="1"/>
-    <w:lsdException w:name="Table Grid 1" w:semiHidden="1" w:unhideWhenUsed="1"/>
-    <w:lsdException w:name="Table Grid 2" w:semiHidden="1" w:unhideWhenUsed="1"/>
-    <w:lsdException w:name="Table Grid 3" w:semiHidden="1" w:unhideWhenUsed="1"/>
-    <w:lsdException w:name="Table Grid 4" w:semiHidden="1" w:unhideWhenUsed="1"/>
-    <w:lsdException w:name="Table Grid 5" w:semiHidden="1" w:unhideWhenUsed="1"/>
-    <w:lsdException w:name="Table Grid 6" w:semiHidden="1" w:unhideWhenUsed="1"/>
-    <w:lsdException w:name="Table Grid 7" w:semiHidden="1" w:unhideWhenUsed="1"/>
-    <w:lsdException w:name="Table Grid 8" w:semiHidden="1" w:unhideWhenUsed="1"/>
-    <w:lsdException w:name="Table List 1" w:semiHidden="1" w:unhideWhenUsed="1"/>
-    <w:lsdException w:name="Table List 2" w:semiHidden="1" w:unhideWhenUsed="1"/>
-    <w:lsdException w:name="Table List 3" w:semiHidden="1" w:unhideWhenUsed="1"/>
-    <w:lsdException w:name="Table List 4" w:semiHidden="1" w:unhideWhenUsed="1"/>
-    <w:lsdException w:name="Table List 5" w:semiHidden="1" w:unhideWhenUsed="1"/>
-    <w:lsdException w:name="Table List 6" w:semiHidden="1" w:unhideWhenUsed="1"/>
-    <w:lsdException w:name="Table List 7" w:semiHidden="1" w:unhideWhenUsed="1"/>
-    <w:lsdException w:name="Table List 8" w:semiHidden="1" w:unhideWhenUsed="1"/>
-    <w:lsdException w:name="Table 3D effects 1" w:semiHidden="1" w:unhideWhenUsed="1"/>
-    <w:lsdException w:name="Table 3D effects 2" w:semiHidden="1" w:unhideWhenUsed="1"/>
-    <w:lsdException w:name="Table 3D effects 3" w:semiHidden="1" w:unhideWhenUsed="1"/>
-    <w:lsdException w:name="Table Contemporary" w:semiHidden="1" w:unhideWhenUsed="1"/>
-    <w:lsdException w:name="Table Elegant" w:semiHidden="1" w:unhideWhenUsed="1"/>
-    <w:lsdException w:name="Table Professional" w:semiHidden="1" w:unhideWhenUsed="1"/>
-    <w:lsdException w:name="Table Subtle 1" w:semiHidden="1" w:unhideWhenUsed="1"/>
-    <w:lsdException w:name="Table Subtle 2" w:semiHidden="1" w:unhideWhenUsed="1"/>
-    <w:lsdException w:name="Table Web 1" w:semiHidden="1" w:unhideWhenUsed="1"/>
-    <w:lsdException w:name="Table Web 2" w:semiHidden="1" w:unhideWhenUsed="1"/>
-    <w:lsdException w:name="Table Web 3" w:semiHidden="1" w:unhideWhenUsed="1"/>
-    <w:lsdException w:name="Balloon Text" w:semiHidden="1" w:unhideWhenUsed="1"/>
-    <w:lsdException w:name="Table Grid" w:uiPriority="39"/>
-    <w:lsdException w:name="Table Theme" w:semiHidden="1" w:unhideWhenUsed="1"/>
-    <w:lsdException w:name="Placeholder Text" w:semiHidden="1"/>
-    <w:lsdException w:name="No Spacing" w:uiPriority="1" w:qFormat="1"/>
-    <w:lsdException w:name="Light Shading" w:uiPriority="60"/>
-    <w:lsdException w:name="Light List" w:uiPriority="61"/>
-    <w:lsdException w:name="Light Grid" w:uiPriority="62"/>
-    <w:lsdException w:name="Medium Shading 1" w:uiPriority="63"/>
-    <w:lsdException w:name="Medium Shading 2" w:uiPriority="64"/>
-    <w:lsdException w:name="Medium List 1" w:uiPriority="65"/>
-    <w:lsdException w:name="Medium List 2" w:uiPriority="66"/>
-    <w:lsdException w:name="Medium Grid 1" w:uiPriority="67"/>
-    <w:lsdException w:name="Medium Grid 2" w:uiPriority="68"/>
-    <w:lsdException w:name="Medium Grid 3" w:uiPriority="69"/>
-    <w:lsdException w:name="Dark List" w:uiPriority="70"/>
-    <w:lsdException w:name="Colorful Shading" w:uiPriority="71"/>
-    <w:lsdException w:name="Colorful List" w:uiPriority="72"/>
-    <w:lsdException w:name="Colorful Grid" w:uiPriority="73"/>
-    <w:lsdException w:name="Light Shading Accent 1" w:uiPriority="60"/>
-    <w:lsdException w:name="Light List Accent 1" w:uiPriority="61"/>
-    <w:lsdException w:name="Light Grid Accent 1" w:uiPriority="62"/>
-    <w:lsdException w:name="Medium Shading 1 Accent 1" w:uiPriority="63"/>
-    <w:lsdException w:name="Medium Shading 2 Accent 1" w:uiPriority="64"/>
-    <w:lsdException w:name="Medium List 1 Accent 1" w:uiPriority="65"/>
-    <w:lsdException w:name="Revision" w:semiHidden="1"/>
-    <w:lsdException w:name="List Paragraph" w:uiPriority="34" w:qFormat="1"/>
-    <w:lsdException w:name="Quote" w:uiPriority="29" w:qFormat="1"/>
-    <w:lsdException w:name="Intense Quote" w:uiPriority="30" w:qFormat="1"/>
-    <w:lsdException w:name="Medium List 2 Accent 1" w:uiPriority="66"/>
-    <w:lsdException w:name="Medium Grid 1 Accent 1" w:uiPriority="67"/>
-    <w:lsdException w:name="Medium Grid 2 Accent 1" w:uiPriority="68"/>
-    <w:lsdException w:name="Medium Grid 3 Accent 1" w:uiPriority="69"/>
-    <w:lsdException w:name="Dark List Accent 1" w:uiPriority="70"/>
-    <w:lsdException w:name="Colorful Shading Accent 1" w:uiPriority="71"/>
-    <w:lsdException w:name="Colorful List Accent 1" w:uiPriority="72"/>
-    <w:lsdException w:name="Colorful Grid Accent 1" w:uiPriority="73"/>
-    <w:lsdException w:name="Light Shading Accent 2" w:uiPriority="60"/>
-    <w:lsdException w:name="Light List Accent 2" w:uiPriority="61"/>
-    <w:lsdException w:name="Light Grid Accent 2" w:uiPriority="62"/>
-    <w:lsdException w:name="Medium Shading 1 Accent 2" w:uiPriority="63"/>
-    <w:lsdException w:name="Medium Shading 2 Accent 2" w:uiPriority="64"/>
-    <w:lsdException w:name="Medium List 1 Accent 2" w:uiPriority="65"/>
-    <w:lsdException w:name="Medium List 2 Accent 2" w:uiPriority="66"/>
-    <w:lsdException w:name="Medium Grid 1 Accent 2" w:uiPriority="67"/>
-    <w:lsdException w:name="Medium Grid 2 Accent 2" w:uiPriority="68"/>
-    <w:lsdException w:name="Medium Grid 3 Accent 2" w:uiPriority="69"/>
-    <w:lsdException w:name="Dark List Accent 2" w:uiPriority="70"/>
-    <w:lsdException w:name="Colorful Shading Accent 2" w:uiPriority="71"/>
-    <w:lsdException w:name="Colorful List Accent 2" w:uiPriority="72"/>
-    <w:lsdException w:name="Colorful Grid Accent 2" w:uiPriority="73"/>
-    <w:lsdException w:name="Light Shading Accent 3" w:uiPriority="60"/>
-    <w:lsdException w:name="Light List Accent 3" w:uiPriority="61"/>
-    <w:lsdException w:name="Light Grid Accent 3" w:uiPriority="62"/>
-    <w:lsdException w:name="Medium Shading 1 Accent 3" w:uiPriority="63"/>
-    <w:lsdException w:name="Medium Shading 2 Accent 3" w:uiPriority="64"/>
-    <w:lsdException w:name="Medium List 1 Accent 3" w:uiPriority="65"/>
-    <w:lsdException w:name="Medium List 2 Accent 3" w:uiPriority="66"/>
-    <w:lsdException w:name="Medium Grid 1 Accent 3" w:uiPriority="67"/>
-    <w:lsdException w:name="Medium Grid 2 Accent 3" w:uiPriority="68"/>
-    <w:lsdException w:name="Medium Grid 3 Accent 3" w:uiPriority="69"/>
-    <w:lsdException w:name="Dark List Accent 3" w:uiPriority="70"/>
-    <w:lsdException w:name="Colorful Shading Accent 3" w:uiPriority="71"/>
-    <w:lsdException w:name="Colorful List Accent 3" w:uiPriority="72"/>
-    <w:lsdException w:name="Colorful Grid Accent 3" w:uiPriority="73"/>
-    <w:lsdException w:name="Light Shading Accent 4" w:uiPriority="60"/>
-    <w:lsdException w:name="Light List Accent 4" w:uiPriority="61"/>
-    <w:lsdException w:name="Light Grid Accent 4" w:uiPriority="62"/>
-    <w:lsdException w:name="Medium Shading 1 Accent 4" w:uiPriority="63"/>
-    <w:lsdException w:name="Medium Shading 2 Accent 4" w:uiPriority="64"/>
-    <w:lsdException w:name="Medium List 1 Accent 4" w:uiPriority="65"/>
-    <w:lsdException w:name="Medium List 2 Accent 4" w:uiPriority="66"/>
-    <w:lsdException w:name="Medium Grid 1 Accent 4" w:uiPriority="67"/>
-    <w:lsdException w:name="Medium Grid 2 Accent 4" w:uiPriority="68"/>
-    <w:lsdException w:name="Medium Grid 3 Accent 4" w:uiPriority="69"/>
-    <w:lsdException w:name="Dark List Accent 4" w:uiPriority="70"/>
-    <w:lsdException w:name="Colorful Shading Accent 4" w:uiPriority="71"/>
-    <w:lsdException w:name="Colorful List Accent 4" w:uiPriority="72"/>
-    <w:lsdException w:name="Colorful Grid Accent 4" w:uiPriority="73"/>
-    <w:lsdException w:name="Light Shading Accent 5" w:uiPriority="60"/>
-    <w:lsdException w:name="Light List Accent 5" w:uiPriority="61"/>
-    <w:lsdException w:name="Light Grid Accent 5" w:uiPriority="62"/>
-    <w:lsdException w:name="Medium Shading 1 Accent 5" w:uiPriority="63"/>
-    <w:lsdException w:name="Medium Shading 2 Accent 5" w:uiPriority="64"/>
-    <w:lsdException w:name="Medium List 1 Accent 5" w:uiPriority="65"/>
-    <w:lsdException w:name="Medium List 2 Accent 5" w:uiPriority="66"/>
-    <w:lsdException w:name="Medium Grid 1 Accent 5" w:uiPriority="67"/>
-    <w:lsdException w:name="Medium Grid 2 Accent 5" w:uiPriority="68"/>
-    <w:lsdException w:name="Medium Grid 3 Accent 5" w:uiPriority="69"/>
-    <w:lsdException w:name="Dark List Accent 5" w:uiPriority="70"/>
-    <w:lsdException w:name="Colorful Shading Accent 5" w:uiPriority="71"/>
-    <w:lsdException w:name="Colorful List Accent 5" w:uiPriority="72"/>
-    <w:lsdException w:name="Colorful Grid Accent 5" w:uiPriority="73"/>
-    <w:lsdException w:name="Light Shading Accent 6" w:uiPriority="60"/>
-    <w:lsdException w:name="Light List Accent 6" w:uiPriority="61"/>
-    <w:lsdException w:name="Light Grid Accent 6" w:uiPriority="62"/>
-    <w:lsdException w:name="Medium Shading 1 Accent 6" w:uiPriority="63"/>
-    <w:lsdException w:name="Medium Shading 2 Accent 6" w:uiPriority="64"/>
-    <w:lsdException w:name="Medium List 1 Accent 6" w:uiPriority="65"/>
-    <w:lsdException w:name="Medium List 2 Accent 6" w:uiPriority="66"/>
-    <w:lsdException w:name="Medium Grid 1 Accent 6" w:uiPriority="67"/>
-    <w:lsdException w:name="Medium Grid 2 Accent 6" w:uiPriority="68"/>
-    <w:lsdException w:name="Medium Grid 3 Accent 6" w:uiPriority="69"/>
-    <w:lsdException w:name="Dark List Accent 6" w:uiPriority="70"/>
-    <w:lsdException w:name="Colorful Shading Accent 6" w:uiPriority="71"/>
-    <w:lsdException w:name="Colorful List Accent 6" w:uiPriority="72"/>
-    <w:lsdException w:name="Colorful Grid Accent 6" w:uiPriority="73"/>
-    <w:lsdException w:name="Subtle Emphasis" w:uiPriority="19" w:qFormat="1"/>
-    <w:lsdException w:name="Intense Emphasis" w:uiPriority="21" w:qFormat="1"/>
-    <w:lsdException w:name="Subtle Reference" w:uiPriority="31" w:qFormat="1"/>
-    <w:lsdException w:name="Intense Reference" w:uiPriority="32" w:qFormat="1"/>
-    <w:lsdException w:name="Book Title" w:uiPriority="33" w:qFormat="1"/>
-    <w:lsdException w:name="Bibliography" w:semiHidden="1" w:uiPriority="37" w:unhideWhenUsed="1"/>
-    <w:lsdException w:name="TOC Heading" w:semiHidden="1" w:uiPriority="39" w:unhideWhenUsed="1" w:qFormat="1"/>
-    <w:lsdException w:name="Plain Table 1" w:uiPriority="41"/>
-    <w:lsdException w:name="Plain Table 2" w:uiPriority="42"/>
-    <w:lsdException w:name="Plain Table 3" w:uiPriority="43"/>
-    <w:lsdException w:name="Plain Table 4" w:uiPriority="44"/>
-    <w:lsdException w:name="Plain Table 5" w:uiPriority="45"/>
-    <w:lsdException w:name="Grid Table Light" w:uiPriority="40"/>
-    <w:lsdException w:name="Grid Table 1 Light" w:uiPriority="46"/>
-    <w:lsdException w:name="Grid Table 2" w:uiPriority="47"/>
-    <w:lsdException w:name="Grid Table 3" w:uiPriority="48"/>
-    <w:lsdException w:name="Grid Table 4" w:uiPriority="49"/>
-    <w:lsdException w:name="Grid Table 5 Dark" w:uiPriority="50"/>
-    <w:lsdException w:name="Grid Table 6 Colorful" w:uiPriority="51"/>
-    <w:lsdException w:name="Grid Table 7 Colorful" w:uiPriority="52"/>
-    <w:lsdException w:name="Grid Table 1 Light Accent 1" w:uiPriority="46"/>
-    <w:lsdException w:name="Grid Table 2 Accent 1" w:uiPriority="47"/>
-    <w:lsdException w:name="Grid Table 3 Accent 1" w:uiPriority="48"/>
-    <w:lsdException w:name="Grid Table 4 Accent 1" w:uiPriority="49"/>
-    <w:lsdException w:name="Grid Table 5 Dark Accent 1" w:uiPriority="50"/>
-    <w:lsdException w:name="Grid Table 6 Colorful Accent 1" w:uiPriority="51"/>
-    <w:lsdException w:name="Grid Table 7 Colorful Accent 1" w:uiPriority="52"/>
-    <w:lsdException w:name="Grid Table 1 Light Accent 2" w:uiPriority="46"/>
-    <w:lsdException w:name="Grid Table 2 Accent 2" w:uiPriority="47"/>
-    <w:lsdException w:name="Grid Table 3 Accent 2" w:uiPriority="48"/>
-    <w:lsdException w:name="Grid Table 4 Accent 2" w:uiPriority="49"/>
-    <w:lsdException w:name="Grid Table 5 Dark Accent 2" w:uiPriority="50"/>
-    <w:lsdException w:name="Grid Table 6 Colorful Accent 2" w:uiPriority="51"/>
-    <w:lsdException w:name="Grid Table 7 Colorful Accent 2" w:uiPriority="52"/>
-    <w:lsdException w:name="Grid Table 1 Light Accent 3" w:uiPriority="46"/>
-    <w:lsdException w:name="Grid Table 2 Accent 3" w:uiPriority="47"/>
-    <w:lsdException w:name="Grid Table 3 Accent 3" w:uiPriority="48"/>
-    <w:lsdException w:name="Grid Table 4 Accent 3" w:uiPriority="49"/>
-    <w:lsdException w:name="Grid Table 5 Dark Accent 3" w:uiPriority="50"/>
-    <w:lsdException w:name="Grid Table 6 Colorful Accent 3" w:uiPriority="51"/>
-    <w:lsdException w:name="Grid Table 7 Colorful Accent 3" w:uiPriority="52"/>
-    <w:lsdException w:name="Grid Table 1 Light Accent 4" w:uiPriority="46"/>
-    <w:lsdException w:name="Grid Table 2 Accent 4" w:uiPriority="47"/>
-    <w:lsdException w:name="Grid Table 3 Accent 4" w:uiPriority="48"/>
-    <w:lsdException w:name="Grid Table 4 Accent 4" w:uiPriority="49"/>
-    <w:lsdException w:name="Grid Table 5 Dark Accent 4" w:uiPriority="50"/>
-    <w:lsdException w:name="Grid Table 6 Colorful Accent 4" w:uiPriority="51"/>
-    <w:lsdException w:name="Grid Table 7 Colorful Accent 4" w:uiPriority="52"/>
-    <w:lsdException w:name="Grid Table 1 Light Accent 5" w:uiPriority="46"/>
-    <w:lsdException w:name="Grid Table 2 Accent 5" w:uiPriority="47"/>
-    <w:lsdException w:name="Grid Table 3 Accent 5" w:uiPriority="48"/>
-    <w:lsdException w:name="Grid Table 4 Accent 5" w:uiPriority="49"/>
-    <w:lsdException w:name="Grid Table 5 Dark Accent 5" w:uiPriority="50"/>
-    <w:lsdException w:name="Grid Table 6 Colorful Accent 5" w:uiPriority="51"/>
-    <w:lsdException w:name="Grid Table 7 Colorful Accent 5" w:uiPriority="52"/>
-    <w:lsdException w:name="Grid Table 1 Light Accent 6" w:uiPriority="46"/>
-    <w:lsdException w:name="Grid Table 2 Accent 6" w:uiPriority="47"/>
-    <w:lsdException w:name="Grid Table 3 Accent 6" w:uiPriority="48"/>
-    <w:lsdException w:name="Grid Table 4 Accent 6" w:uiPriority="49"/>
-    <w:lsdException w:name="Grid Table 5 Dark Accent 6" w:uiPriority="50"/>
-    <w:lsdException w:name="Grid Table 6 Colorful Accent 6" w:uiPriority="51"/>
-    <w:lsdException w:name="Grid Table 7 Colorful Accent 6" w:uiPriority="52"/>
-    <w:lsdException w:name="List Table 1 Light" w:uiPriority="46"/>
-    <w:lsdException w:name="List Table 2" w:uiPriority="47"/>
-    <w:lsdException w:name="List Table 3" w:uiPriority="48"/>
-    <w:lsdException w:name="List Table 4" w:uiPriority="49"/>
-    <w:lsdException w:name="List Table 5 Dark" w:uiPriority="50"/>
-    <w:lsdException w:name="List Table 6 Colorful" w:uiPriority="51"/>
-    <w:lsdException w:name="List Table 7 Colorful" w:uiPriority="52"/>
-    <w:lsdException w:name="List Table 1 Light Accent 1" w:uiPriority="46"/>
-    <w:lsdException w:name="List Table 2 Accent 1" w:uiPriority="47"/>
-    <w:lsdException w:name="List Table 3 Accent 1" w:uiPriority="48"/>
-    <w:lsdException w:name="List Table 4 Accent 1" w:uiPriority="49"/>
-    <w:lsdException w:name="List Table 5 Dark Accent 1" w:uiPriority="50"/>
-    <w:lsdException w:name="List Table 6 Colorful Accent 1" w:uiPriority="51"/>
-    <w:lsdException w:name="List Table 7 Colorful Accent 1" w:uiPriority="52"/>
-    <w:lsdException w:name="List Table 1 Light Accent 2" w:uiPriority="46"/>
-    <w:lsdException w:name="List Table 2 Accent 2" w:uiPriority="47"/>
-    <w:lsdException w:name="List Table 3 Accent 2" w:uiPriority="48"/>
-    <w:lsdException w:name="List Table 4 Accent 2" w:uiPriority="49"/>
-    <w:lsdException w:name="List Table 5 Dark Accent 2" w:uiPriority="50"/>
-    <w:lsdException w:name="List Table 6 Colorful Accent 2" w:uiPriority="51"/>
-    <w:lsdException w:name="List Table 7 Colorful Accent 2" w:uiPriority="52"/>
-    <w:lsdException w:name="List Table 1 Light Accent 3" w:uiPriority="46"/>
-    <w:lsdException w:name="List Table 2 Accent 3" w:uiPriority="47"/>
-    <w:lsdException w:name="List Table 3 Accent 3" w:uiPriority="48"/>
-    <w:lsdException w:name="List Table 4 Accent 3" w:uiPriority="49"/>
-    <w:lsdException w:name="List Table 5 Dark Accent 3" w:uiPriority="50"/>
-    <w:lsdException w:name="List Table 6 Colorful Accent 3" w:uiPriority="51"/>
-    <w:lsdException w:name="List Table 7 Colorful Accent 3" w:uiPriority="52"/>
-    <w:lsdException w:name="List Table 1 Light Accent 4" w:uiPriority="46"/>
-    <w:lsdException w:name="List Table 2 Accent 4" w:uiPriority="47"/>
-    <w:lsdException w:name="List Table 3 Accent 4" w:uiPriority="48"/>
-    <w:lsdException w:name="List Table 4 Accent 4" w:uiPriority="49"/>
-    <w:lsdException w:name="List Table 5 Dark Accent 4" w:uiPriority="50"/>
-    <w:lsdException w:name="List Table 6 Colorful Accent 4" w:uiPriority="51"/>
-    <w:lsdException w:name="List Table 7 Colorful Accent 4" w:uiPriority="52"/>
-    <w:lsdException w:name="List Table 1 Light Accent 5" w:uiPriority="46"/>
-    <w:lsdException w:name="List Table 2 Accent 5" w:uiPriority="47"/>
-    <w:lsdException w:name="List Table 3 Accent 5" w:uiPriority="48"/>
-    <w:lsdException w:name="List Table 4 Accent 5" w:uiPriority="49"/>
-    <w:lsdException w:name="List Table 5 Dark Accent 5" w:uiPriority="50"/>
-    <w:lsdException w:name="List Table 6 Colorful Accent 5" w:uiPriority="51"/>
-    <w:lsdException w:name="List Table 7 Colorful Accent 5" w:uiPriority="52"/>
-    <w:lsdException w:name="List Table 1 Light Accent 6" w:uiPriority="46"/>
-    <w:lsdException w:name="List Table 2 Accent 6" w:uiPriority="47"/>
-    <w:lsdException w:name="List Table 3 Accent 6" w:uiPriority="48"/>
-    <w:lsdException w:name="List Table 4 Accent 6" w:uiPriority="49"/>
-    <w:lsdException w:name="List Table 5 Dark Accent 6" w:uiPriority="50"/>
-    <w:lsdException w:name="List Table 6 Colorful Accent 6" w:uiPriority="51"/>
-    <w:lsdException w:name="List Table 7 Colorful Accent 6" w:uiPriority="52"/>
+  <w:latentStyles w:defLockedState="0" w:defUIPriority="99" w:defSemiHidden="1" w:defUnhideWhenUsed="1" w:defQFormat="0" w:count="267">
+    <w:lsdException w:name="Normal" w:semiHidden="0" w:uiPriority="0" w:unhideWhenUsed="0" w:qFormat="1"/>
+    <w:lsdException w:name="heading 1" w:semiHidden="0" w:uiPriority="9" w:unhideWhenUsed="0" w:qFormat="1"/>
+    <w:lsdException w:name="heading 2" w:uiPriority="9" w:qFormat="1"/>
+    <w:lsdException w:name="heading 3" w:uiPriority="9" w:qFormat="1"/>
+    <w:lsdException w:name="heading 4" w:uiPriority="9" w:qFormat="1"/>
+    <w:lsdException w:name="heading 5" w:uiPriority="9" w:qFormat="1"/>
+    <w:lsdException w:name="heading 6" w:uiPriority="9" w:qFormat="1"/>
+    <w:lsdException w:name="heading 7" w:uiPriority="9" w:qFormat="1"/>
+    <w:lsdException w:name="heading 8" w:uiPriority="9" w:qFormat="1"/>
+    <w:lsdException w:name="heading 9" w:uiPriority="9" w:qFormat="1"/>
+    <w:lsdException w:name="toc 1" w:uiPriority="39"/>
+    <w:lsdException w:name="toc 2" w:uiPriority="39"/>
+    <w:lsdException w:name="toc 3" w:uiPriority="39"/>
+    <w:lsdException w:name="toc 4" w:uiPriority="39"/>
+    <w:lsdException w:name="toc 5" w:uiPriority="39"/>
+    <w:lsdException w:name="toc 6" w:uiPriority="39"/>
+    <w:lsdException w:name="toc 7" w:uiPriority="39"/>
+    <w:lsdException w:name="toc 8" w:uiPriority="39"/>
+    <w:lsdException w:name="toc 9" w:uiPriority="39"/>
+    <w:lsdException w:name="caption" w:uiPriority="35" w:qFormat="1"/>
+    <w:lsdException w:name="Title" w:semiHidden="0" w:uiPriority="10" w:unhideWhenUsed="0" w:qFormat="1"/>
+    <w:lsdException w:name="Default Paragraph Font" w:uiPriority="1"/>
+    <w:lsdException w:name="Body Text" w:uiPriority="0"/>
+    <w:lsdException w:name="Subtitle" w:semiHidden="0" w:uiPriority="11" w:unhideWhenUsed="0" w:qFormat="1"/>
+    <w:lsdException w:name="Strong" w:semiHidden="0" w:uiPriority="22" w:unhideWhenUsed="0" w:qFormat="1"/>
+    <w:lsdException w:name="Emphasis" w:semiHidden="0" w:uiPriority="20" w:unhideWhenUsed="0" w:qFormat="1"/>
+    <w:lsdException w:name="Table Grid" w:semiHidden="0" w:uiPriority="39" w:unhideWhenUsed="0"/>
+    <w:lsdException w:name="Placeholder Text" w:unhideWhenUsed="0"/>
+    <w:lsdException w:name="No Spacing" w:semiHidden="0" w:uiPriority="1" w:unhideWhenUsed="0" w:qFormat="1"/>
+    <w:lsdException w:name="Light Shading" w:semiHidden="0" w:uiPriority="60" w:unhideWhenUsed="0"/>
+    <w:lsdException w:name="Light List" w:semiHidden="0" w:uiPriority="61" w:unhideWhenUsed="0"/>
+    <w:lsdException w:name="Light Grid" w:semiHidden="0" w:uiPriority="62" w:unhideWhenUsed="0"/>
+    <w:lsdException w:name="Medium Shading 1" w:semiHidden="0" w:uiPriority="63" w:unhideWhenUsed="0"/>
+    <w:lsdException w:name="Medium Shading 2" w:semiHidden="0" w:uiPriority="64" w:unhideWhenUsed="0"/>
+    <w:lsdException w:name="Medium List 1" w:semiHidden="0" w:uiPriority="65" w:unhideWhenUsed="0"/>
+    <w:lsdException w:name="Medium List 2" w:semiHidden="0" w:uiPriority="66" w:unhideWhenUsed="0"/>
+    <w:lsdException w:name="Medium Grid 1" w:semiHidden="0" w:uiPriority="67" w:unhideWhenUsed="0"/>
+    <w:lsdException w:name="Medium Grid 2" w:semiHidden="0" w:uiPriority="68" w:unhideWhenUsed="0"/>
+    <w:lsdException w:name="Medium Grid 3" w:semiHidden="0" w:uiPriority="69" w:unhideWhenUsed="0"/>
+    <w:lsdException w:name="Dark List" w:semiHidden="0" w:uiPriority="70" w:unhideWhenUsed="0"/>
+    <w:lsdException w:name="Colorful Shading" w:semiHidden="0" w:uiPriority="71" w:unhideWhenUsed="0"/>
+    <w:lsdException w:name="Colorful List" w:semiHidden="0" w:uiPriority="72" w:unhideWhenUsed="0"/>
+    <w:lsdException w:name="Colorful Grid" w:semiHidden="0" w:uiPriority="73" w:unhideWhenUsed="0"/>
+    <w:lsdException w:name="Light Shading Accent 1" w:semiHidden="0" w:uiPriority="60" w:unhideWhenUsed="0"/>
+    <w:lsdException w:name="Light List Accent 1" w:semiHidden="0" w:uiPriority="61" w:unhideWhenUsed="0"/>
+    <w:lsdException w:name="Light Grid Accent 1" w:semiHidden="0" w:uiPriority="62" w:unhideWhenUsed="0"/>
+    <w:lsdException w:name="Medium Shading 1 Accent 1" w:semiHidden="0" w:uiPriority="63" w:unhideWhenUsed="0"/>
+    <w:lsdException w:name="Medium Shading 2 Accent 1" w:semiHidden="0" w:uiPriority="64" w:unhideWhenUsed="0"/>
+    <w:lsdException w:name="Medium List 1 Accent 1" w:semiHidden="0" w:uiPriority="65" w:unhideWhenUsed="0"/>
+    <w:lsdException w:name="Revision" w:unhideWhenUsed="0"/>
+    <w:lsdException w:name="List Paragraph" w:semiHidden="0" w:uiPriority="34" w:unhideWhenUsed="0" w:qFormat="1"/>
+    <w:lsdException w:name="Quote" w:semiHidden="0" w:uiPriority="29" w:unhideWhenUsed="0" w:qFormat="1"/>
+    <w:lsdException w:name="Intense Quote" w:semiHidden="0" w:uiPriority="30" w:unhideWhenUsed="0" w:qFormat="1"/>
+    <w:lsdException w:name="Medium List 2 Accent 1" w:semiHidden="0" w:uiPriority="66" w:unhideWhenUsed="0"/>
+    <w:lsdException w:name="Medium Grid 1 Accent 1" w:semiHidden="0" w:uiPriority="67" w:unhideWhenUsed="0"/>
+    <w:lsdException w:name="Medium Grid 2 Accent 1" w:semiHidden="0" w:uiPriority="68" w:unhideWhenUsed="0"/>
+    <w:lsdException w:name="Medium Grid 3 Accent 1" w:semiHidden="0" w:uiPriority="69" w:unhideWhenUsed="0"/>
+    <w:lsdException w:name="Dark List Accent 1" w:semiHidden="0" w:uiPriority="70" w:unhideWhenUsed="0"/>
+    <w:lsdException w:name="Colorful Shading Accent 1" w:semiHidden="0" w:uiPriority="71" w:unhideWhenUsed="0"/>
+    <w:lsdException w:name="Colorful List Accent 1" w:semiHidden="0" w:uiPriority="72" w:unhideWhenUsed="0"/>
+    <w:lsdException w:name="Colorful Grid Accent 1" w:semiHidden="0" w:uiPriority="73" w:unhideWhenUsed="0"/>
+    <w:lsdException w:name="Light Shading Accent 2" w:semiHidden="0" w:uiPriority="60" w:unhideWhenUsed="0"/>
+    <w:lsdException w:name="Light List Accent 2" w:semiHidden="0" w:uiPriority="61" w:unhideWhenUsed="0"/>
+    <w:lsdException w:name="Light Grid Accent 2" w:semiHidden="0" w:uiPriority="62" w:unhideWhenUsed="0"/>
+    <w:lsdException w:name="Medium Shading 1 Accent 2" w:semiHidden="0" w:uiPriority="63" w:unhideWhenUsed="0"/>
+    <w:lsdException w:name="Medium Shading 2 Accent 2" w:semiHidden="0" w:uiPriority="64" w:unhideWhenUsed="0"/>
+    <w:lsdException w:name="Medium List 1 Accent 2" w:semiHidden="0" w:uiPriority="65" w:unhideWhenUsed="0"/>
+    <w:lsdException w:name="Medium List 2 Accent 2" w:semiHidden="0" w:uiPriority="66" w:unhideWhenUsed="0"/>
+    <w:lsdException w:name="Medium Grid 1 Accent 2" w:semiHidden="0" w:uiPriority="67" w:unhideWhenUsed="0"/>
+    <w:lsdException w:name="Medium Grid 2 Accent 2" w:semiHidden="0" w:uiPriority="68" w:unhideWhenUsed="0"/>
+    <w:lsdException w:name="Medium Grid 3 Accent 2" w:semiHidden="0" w:uiPriority="69" w:unhideWhenUsed="0"/>
+    <w:lsdException w:name="Dark List Accent 2" w:semiHidden="0" w:uiPriority="70" w:unhideWhenUsed="0"/>
+    <w:lsdException w:name="Colorful Shading Accent 2" w:semiHidden="0" w:uiPriority="71" w:unhideWhenUsed="0"/>
+    <w:lsdException w:name="Colorful List Accent 2" w:semiHidden="0" w:uiPriority="72" w:unhideWhenUsed="0"/>
+    <w:lsdException w:name="Colorful Grid Accent 2" w:semiHidden="0" w:uiPriority="73" w:unhideWhenUsed="0"/>
+    <w:lsdException w:name="Light Shading Accent 3" w:semiHidden="0" w:uiPriority="60" w:unhideWhenUsed="0"/>
+    <w:lsdException w:name="Light List Accent 3" w:semiHidden="0" w:uiPriority="61" w:unhideWhenUsed="0"/>
+    <w:lsdException w:name="Light Grid Accent 3" w:semiHidden="0" w:uiPriority="62" w:unhideWhenUsed="0"/>
+    <w:lsdException w:name="Medium Shading 1 Accent 3" w:semiHidden="0" w:uiPriority="63" w:unhideWhenUsed="0"/>
+    <w:lsdException w:name="Medium Shading 2 Accent 3" w:semiHidden="0" w:uiPriority="64" w:unhideWhenUsed="0"/>
+    <w:lsdException w:name="Medium List 1 Accent 3" w:semiHidden="0" w:uiPriority="65" w:unhideWhenUsed="0"/>
+    <w:lsdException w:name="Medium List 2 Accent 3" w:semiHidden="0" w:uiPriority="66" w:unhideWhenUsed="0"/>
+    <w:lsdException w:name="Medium Grid 1 Accent 3" w:semiHidden="0" w:uiPriority="67" w:unhideWhenUsed="0"/>
+    <w:lsdException w:name="Medium Grid 2 Accent 3" w:semiHidden="0" w:uiPriority="68" w:unhideWhenUsed="0"/>
+    <w:lsdException w:name="Medium Grid 3 Accent 3" w:semiHidden="0" w:uiPriority="69" w:unhideWhenUsed="0"/>
+    <w:lsdException w:name="Dark List Accent 3" w:semiHidden="0" w:uiPriority="70" w:unhideWhenUsed="0"/>
+    <w:lsdException w:name="Colorful Shading Accent 3" w:semiHidden="0" w:uiPriority="71" w:unhideWhenUsed="0"/>
+    <w:lsdException w:name="Colorful List Accent 3" w:semiHidden="0" w:uiPriority="72" w:unhideWhenUsed="0"/>
+    <w:lsdException w:name="Colorful Grid Accent 3" w:semiHidden="0" w:uiPriority="73" w:unhideWhenUsed="0"/>
+    <w:lsdException w:name="Light Shading Accent 4" w:semiHidden="0" w:uiPriority="60" w:unhideWhenUsed="0"/>
+    <w:lsdException w:name="Light List Accent 4" w:semiHidden="0" w:uiPriority="61" w:unhideWhenUsed="0"/>
+    <w:lsdException w:name="Light Grid Accent 4" w:semiHidden="0" w:uiPriority="62" w:unhideWhenUsed="0"/>
+    <w:lsdException w:name="Medium Shading 1 Accent 4" w:semiHidden="0" w:uiPriority="63" w:unhideWhenUsed="0"/>
+    <w:lsdException w:name="Medium Shading 2 Accent 4" w:semiHidden="0" w:uiPriority="64" w:unhideWhenUsed="0"/>
+    <w:lsdException w:name="Medium List 1 Accent 4" w:semiHidden="0" w:uiPriority="65" w:unhideWhenUsed="0"/>
+    <w:lsdException w:name="Medium List 2 Accent 4" w:semiHidden="0" w:uiPriority="66" w:unhideWhenUsed="0"/>
+    <w:lsdException w:name="Medium Grid 1 Accent 4" w:semiHidden="0" w:uiPriority="67" w:unhideWhenUsed="0"/>
+    <w:lsdException w:name="Medium Grid 2 Accent 4" w:semiHidden="0" w:uiPriority="68" w:unhideWhenUsed="0"/>
+    <w:lsdException w:name="Medium Grid 3 Accent 4" w:semiHidden="0" w:uiPriority="69" w:unhideWhenUsed="0"/>
+    <w:lsdException w:name="Dark List Accent 4" w:semiHidden="0" w:uiPriority="70" w:unhideWhenUsed="0"/>
+    <w:lsdException w:name="Colorful Shading Accent 4" w:semiHidden="0" w:uiPriority="71" w:unhideWhenUsed="0"/>
+    <w:lsdException w:name="Colorful List Accent 4" w:semiHidden="0" w:uiPriority="72" w:unhideWhenUsed="0"/>
+    <w:lsdException w:name="Colorful Grid Accent 4" w:semiHidden="0" w:uiPriority="73" w:unhideWhenUsed="0"/>
+    <w:lsdException w:name="Light Shading Accent 5" w:semiHidden="0" w:uiPriority="60" w:unhideWhenUsed="0"/>
+    <w:lsdException w:name="Light List Accent 5" w:semiHidden="0" w:uiPriority="61" w:unhideWhenUsed="0"/>
+    <w:lsdException w:name="Light Grid Accent 5" w:semiHidden="0" w:uiPriority="62" w:unhideWhenUsed="0"/>
+    <w:lsdException w:name="Medium Shading 1 Accent 5" w:semiHidden="0" w:uiPriority="63" w:unhideWhenUsed="0"/>
+    <w:lsdException w:name="Medium Shading 2 Accent 5" w:semiHidden="0" w:uiPriority="64" w:unhideWhenUsed="0"/>
+    <w:lsdException w:name="Medium List 1 Accent 5" w:semiHidden="0" w:uiPriority="65" w:unhideWhenUsed="0"/>
+    <w:lsdException w:name="Medium List 2 Accent 5" w:semiHidden="0" w:uiPriority="66" w:unhideWhenUsed="0"/>
+    <w:lsdException w:name="Medium Grid 1 Accent 5" w:semiHidden="0" w:uiPriority="67" w:unhideWhenUsed="0"/>
+    <w:lsdException w:name="Medium Grid 2 Accent 5" w:semiHidden="0" w:uiPriority="68" w:unhideWhenUsed="0"/>
+    <w:lsdException w:name="Medium Grid 3 Accent 5" w:semiHidden="0" w:uiPriority="69" w:unhideWhenUsed="0"/>
+    <w:lsdException w:name="Dark List Accent 5" w:semiHidden="0" w:uiPriority="70" w:unhideWhenUsed="0"/>
+    <w:lsdException w:name="Colorful Shading Accent 5" w:semiHidden="0" w:uiPriority="71" w:unhideWhenUsed="0"/>
+    <w:lsdException w:name="Colorful List Accent 5" w:semiHidden="0" w:uiPriority="72" w:unhideWhenUsed="0"/>
+    <w:lsdException w:name="Colorful Grid Accent 5" w:semiHidden="0" w:uiPriority="73" w:unhideWhenUsed="0"/>
+    <w:lsdException w:name="Light Shading Accent 6" w:semiHidden="0" w:uiPriority="60" w:unhideWhenUsed="0"/>
+    <w:lsdException w:name="Light List Accent 6" w:semiHidden="0" w:uiPriority="61" w:unhideWhenUsed="0"/>
+    <w:lsdException w:name="Light Grid Accent 6" w:semiHidden="0" w:uiPriority="62" w:unhideWhenUsed="0"/>
+    <w:lsdException w:name="Medium Shading 1 Accent 6" w:semiHidden="0" w:uiPriority="63" w:unhideWhenUsed="0"/>
+    <w:lsdException w:name="Medium Shading 2 Accent 6" w:semiHidden="0" w:uiPriority="64" w:unhideWhenUsed="0"/>
+    <w:lsdException w:name="Medium List 1 Accent 6" w:semiHidden="0" w:uiPriority="65" w:unhideWhenUsed="0"/>
+    <w:lsdException w:name="Medium List 2 Accent 6" w:semiHidden="0" w:uiPriority="66" w:unhideWhenUsed="0"/>
+    <w:lsdException w:name="Medium Grid 1 Accent 6" w:semiHidden="0" w:uiPriority="67" w:unhideWhenUsed="0"/>
+    <w:lsdException w:name="Medium Grid 2 Accent 6" w:semiHidden="0" w:uiPriority="68" w:unhideWhenUsed="0"/>
+    <w:lsdException w:name="Medium Grid 3 Accent 6" w:semiHidden="0" w:uiPriority="69" w:unhideWhenUsed="0"/>
+    <w:lsdException w:name="Dark List Accent 6" w:semiHidden="0" w:uiPriority="70" w:unhideWhenUsed="0"/>
+    <w:lsdException w:name="Colorful Shading Accent 6" w:semiHidden="0" w:uiPriority="71" w:unhideWhenUsed="0"/>
+    <w:lsdException w:name="Colorful List Accent 6" w:semiHidden="0" w:uiPriority="72" w:unhideWhenUsed="0"/>
+    <w:lsdException w:name="Colorful Grid Accent 6" w:semiHidden="0" w:uiPriority="73" w:unhideWhenUsed="0"/>
+    <w:lsdException w:name="Subtle Emphasis" w:semiHidden="0" w:uiPriority="19" w:unhideWhenUsed="0" w:qFormat="1"/>
+    <w:lsdException w:name="Intense Emphasis" w:semiHidden="0" w:uiPriority="21" w:unhideWhenUsed="0" w:qFormat="1"/>
+    <w:lsdException w:name="Subtle Reference" w:semiHidden="0" w:uiPriority="31" w:unhideWhenUsed="0" w:qFormat="1"/>
+    <w:lsdException w:name="Intense Reference" w:semiHidden="0" w:uiPriority="32" w:unhideWhenUsed="0" w:qFormat="1"/>
+    <w:lsdException w:name="Book Title" w:semiHidden="0" w:uiPriority="33" w:unhideWhenUsed="0" w:qFormat="1"/>
+    <w:lsdException w:name="Bibliography" w:uiPriority="37"/>
+    <w:lsdException w:name="TOC Heading" w:uiPriority="39" w:qFormat="1"/>
   </w:latentStyles>
   <w:style w:type="paragraph" w:default="1" w:styleId="a">
     <w:name w:val="Normal"/>
     <w:qFormat/>
+    <w:rsid w:val="00D84FEE"/>
   </w:style>
   <w:style w:type="character" w:default="1" w:styleId="a0">
     <w:name w:val="Default Paragraph Font"/>
@@ -1979,6 +1327,7 @@
     <w:uiPriority w:val="99"/>
     <w:semiHidden/>
     <w:unhideWhenUsed/>
+    <w:qFormat/>
     <w:tblPr>
       <w:tblInd w:w="0" w:type="dxa"/>
       <w:tblCellMar>
@@ -2162,7 +1511,7 @@
     </a:clrScheme>
     <a:fontScheme name="Office">
       <a:majorFont>
-        <a:latin typeface="Calibri Light" panose="020F0302020204030204"/>
+        <a:latin typeface="Calibri Light"/>
         <a:ea typeface=""/>
         <a:cs typeface=""/>
         <a:font script="Jpan" typeface="游ゴシック Light"/>
@@ -2214,7 +1563,7 @@
         <a:font script="Tfng" typeface="Ebrima"/>
       </a:majorFont>
       <a:minorFont>
-        <a:latin typeface="Calibri" panose="020F0502020204030204"/>
+        <a:latin typeface="Calibri"/>
         <a:ea typeface=""/>
         <a:cs typeface=""/>
         <a:font script="Jpan" typeface="游明朝"/>
@@ -2408,7 +1757,7 @@
   <a:extraClrSchemeLst/>
   <a:extLst>
     <a:ext uri="{05A4C25C-085E-4340-85A3-A5531E510DB2}">
-      <thm15:themeFamily xmlns:thm15="http://schemas.microsoft.com/office/thememl/2012/main" name="Office Theme" id="{62F939B6-93AF-4DB8-9C6B-D6C7DFDC589F}" vid="{4A3C46E8-61CC-4603-A589-7422A47A8E4A}"/>
+      <thm15:themeFamily xmlns:thm15="http://schemas.microsoft.com/office/thememl/2012/main" xmlns="" name="Office Theme" id="{62F939B6-93AF-4DB8-9C6B-D6C7DFDC589F}" vid="{4A3C46E8-61CC-4603-A589-7422A47A8E4A}"/>
     </a:ext>
   </a:extLst>
 </a:theme>

</xml_diff>